<commit_message>
Finalization of Prologue Script
Proofreading and editing done. Switched all tenses to past tense. May
still change in the future.
</commit_message>
<xml_diff>
--- a/Documentation/Story/Scripts/VN - Prologue Outline.docx
+++ b/Documentation/Story/Scripts/VN - Prologue Outline.docx
@@ -109,7 +109,13 @@
     </w:p>
     <w:p>
       <w:r>
-        <w:t>I open my eyes.</w:t>
+        <w:t>I open</w:t>
+      </w:r>
+      <w:r>
+        <w:t>ed</w:t>
+      </w:r>
+      <w:r>
+        <w:t xml:space="preserve"> my eyes.</w:t>
       </w:r>
     </w:p>
     <w:p>
@@ -134,17 +140,31 @@
         <w:t xml:space="preserve">a weekend. The autumn sun was bright but heatless, streaming from </w:t>
       </w:r>
       <w:r>
-        <w:t>the bare windows. I rolled over onto my back, before pushing myself upwards. My mind was still slow, but at the very least, my eyes could read the digital display of the alarm clock.</w:t>
-      </w:r>
-    </w:p>
-    <w:p>
-      <w:r>
-        <w:t>Fake MC: “8:40 AM…Monday…”</w:t>
-      </w:r>
-    </w:p>
-    <w:p>
-      <w:r>
-        <w:t>I yawn luxuriously, my brain kicking to normal capacity after that extra burst of oxygen.</w:t>
+        <w:t>bare windows. I rolled over onto my back,</w:t>
+      </w:r>
+      <w:r>
+        <w:t xml:space="preserve"> before pushing myself upwards.</w:t>
+      </w:r>
+    </w:p>
+    <w:p>
+      <w:r>
+        <w:t>Fake MC: “8:40 AM…Monday…</w:t>
+      </w:r>
+      <w:proofErr w:type="spellStart"/>
+      <w:r>
+        <w:t>uwahhn</w:t>
+      </w:r>
+      <w:proofErr w:type="spellEnd"/>
+      <w:r>
+        <w:t>…</w:t>
+      </w:r>
+      <w:r>
+        <w:t>”</w:t>
+      </w:r>
+    </w:p>
+    <w:p>
+      <w:r>
+        <w:t>I stopped mid-yawn.</w:t>
       </w:r>
     </w:p>
     <w:p>
@@ -164,10 +184,49 @@
     </w:p>
     <w:p>
       <w:r>
-        <w:t xml:space="preserve">I roll out of bed, bounce into my school uniform, grab my bag, ignore my breakfast-lusting stomach, and run out. Halfway through the </w:t>
-      </w:r>
-      <w:r>
-        <w:t>hallway, I pat my pockets to ensure that everything was in place: cellphone, wallet, and house keys, before rushing out.</w:t>
+        <w:t>I roll</w:t>
+      </w:r>
+      <w:r>
+        <w:t>ed</w:t>
+      </w:r>
+      <w:r>
+        <w:t xml:space="preserve"> out of bed, bounce</w:t>
+      </w:r>
+      <w:r>
+        <w:t>d</w:t>
+      </w:r>
+      <w:r>
+        <w:t xml:space="preserve"> into my school uniform, grab</w:t>
+      </w:r>
+      <w:r>
+        <w:t>bed</w:t>
+      </w:r>
+      <w:r>
+        <w:t xml:space="preserve"> my bag, ignore</w:t>
+      </w:r>
+      <w:r>
+        <w:t>d</w:t>
+      </w:r>
+      <w:r>
+        <w:t xml:space="preserve"> my stomach, and r</w:t>
+      </w:r>
+      <w:r>
+        <w:t>an</w:t>
+      </w:r>
+      <w:r>
+        <w:t xml:space="preserve"> out. Halfway through the </w:t>
+      </w:r>
+      <w:r>
+        <w:t xml:space="preserve">hallway, I </w:t>
+      </w:r>
+      <w:r>
+        <w:t xml:space="preserve">felt </w:t>
+      </w:r>
+      <w:r>
+        <w:t>my pockets</w:t>
+      </w:r>
+      <w:r>
+        <w:t>. There was a familiar weight in them, a jingle that signified that my cellphone and my keys were at least with me.</w:t>
       </w:r>
     </w:p>
     <w:p>
@@ -182,7 +241,13 @@
     </w:p>
     <w:p>
       <w:r>
-        <w:t>Fake MC: “Ugh…why didn’t Childhood Friend wake me up today? Was she sick or something?”</w:t>
+        <w:t xml:space="preserve">Fake MC: “Ugh…why didn’t </w:t>
+      </w:r>
+      <w:r>
+        <w:t>she</w:t>
+      </w:r>
+      <w:r>
+        <w:t xml:space="preserve"> wake me up today? Was she sick or something?”</w:t>
       </w:r>
     </w:p>
     <w:p>
@@ -192,12 +257,12 @@
     </w:p>
     <w:p>
       <w:r>
+        <w:t>A smile tugged at my lips, despite the dire situation.</w:t>
+      </w:r>
+    </w:p>
+    <w:p>
+      <w:r>
         <w:lastRenderedPageBreak/>
-        <w:t>A smile tugged at my lips, despite the dire situation.</w:t>
-      </w:r>
-    </w:p>
-    <w:p>
-      <w:r>
         <w:t xml:space="preserve">Fake MC: “Well, </w:t>
       </w:r>
       <w:r>
@@ -209,7 +274,25 @@
     </w:p>
     <w:p>
       <w:r>
-        <w:t>I stretch my arms, shake my legs, and run off.</w:t>
+        <w:t>I stretch</w:t>
+      </w:r>
+      <w:r>
+        <w:t>ed</w:t>
+      </w:r>
+      <w:r>
+        <w:t xml:space="preserve"> my arms, sh</w:t>
+      </w:r>
+      <w:r>
+        <w:t>ook</w:t>
+      </w:r>
+      <w:r>
+        <w:t xml:space="preserve"> my legs, and </w:t>
+      </w:r>
+      <w:r>
+        <w:t>ran</w:t>
+      </w:r>
+      <w:r>
+        <w:t xml:space="preserve"> off.</w:t>
       </w:r>
     </w:p>
     <w:p>
@@ -222,7 +305,19 @@
         <w:t xml:space="preserve">My name is Fake MC. I’m a normal first year in High School, and my parents work abroad, so I </w:t>
       </w:r>
       <w:r>
-        <w:t>live in the dormitories. I honestly just want to enjoy a regular life, but it seems that my luck is usually on the rotten side of things. Mornings are my weakness as well, and usually, my childhood friend would have woken me up…but, as misfortune would have it, she didn’t.</w:t>
+        <w:t>live in the dormitories. I honestly just want to enjoy a regular life, but it seem</w:t>
+      </w:r>
+      <w:r>
+        <w:t>s</w:t>
+      </w:r>
+      <w:r>
+        <w:t xml:space="preserve"> that my luck is usually on the rotten side of th</w:t>
+      </w:r>
+      <w:r>
+        <w:t>ings. Mornings, especially Monday ones, were my weakness</w:t>
+      </w:r>
+      <w:r>
+        <w:t>, and usually, my childhood friend would have woken me up…but, as misfortune would have it, she didn’t.</w:t>
       </w:r>
     </w:p>
     <w:p>
@@ -240,22 +335,32 @@
     </w:p>
     <w:p>
       <w:r>
-        <w:t xml:space="preserve">As I turned a corner, a </w:t>
-      </w:r>
-      <w:r>
-        <w:t>woman with snow-white hair appears</w:t>
-      </w:r>
-      <w:r>
-        <w:t xml:space="preserve">, and I jump to the side, only </w:t>
-      </w:r>
-      <w:r>
-        <w:t>barely managing to avoid her. No surprise showed up in her ice-chip eyes</w:t>
-      </w:r>
-      <w:r>
-        <w:t xml:space="preserve">, </w:t>
-      </w:r>
-      <w:r>
-        <w:t>and the well-tailored clothes she wore shared that same ‘untouchable’ feel. A proper ice queen, it looked like.</w:t>
+        <w:t>&lt;</w:t>
+      </w:r>
+      <w:proofErr w:type="spellStart"/>
+      <w:r>
+        <w:t>Esfir</w:t>
+      </w:r>
+      <w:proofErr w:type="spellEnd"/>
+      <w:r>
+        <w:t xml:space="preserve"> pops out, not the least surprised.&gt;</w:t>
+      </w:r>
+    </w:p>
+    <w:p>
+      <w:r>
+        <w:t>I jump</w:t>
+      </w:r>
+      <w:r>
+        <w:t>ed</w:t>
+      </w:r>
+      <w:r>
+        <w:t xml:space="preserve"> to the side, only </w:t>
+      </w:r>
+      <w:r>
+        <w:t>barely managing to avoid her</w:t>
+      </w:r>
+      <w:r>
+        <w:t>. She didn’t look like she was from the neighborhood, nor did she look like a student at all. More like a CEO or some other professional lady. Was she late to work as well?</w:t>
       </w:r>
     </w:p>
     <w:p>
@@ -273,12 +378,30 @@
     </w:p>
     <w:p>
       <w:r>
-        <w:t>With that, I run. Chances are, I’d see her again anyways.</w:t>
-      </w:r>
-    </w:p>
-    <w:p>
-      <w:r>
-        <w:t>After all, for some uncanny reason, every cute girl I meet seemed to get wrapped up in my life one way or the other. Foreigner-</w:t>
+        <w:t>With that, I r</w:t>
+      </w:r>
+      <w:r>
+        <w:t>an off</w:t>
+      </w:r>
+      <w:r>
+        <w:t xml:space="preserve">. Chances </w:t>
+      </w:r>
+      <w:r>
+        <w:t>were</w:t>
+      </w:r>
+      <w:r>
+        <w:t>, I’d see her again anyways.</w:t>
+      </w:r>
+    </w:p>
+    <w:p>
+      <w:r>
+        <w:t xml:space="preserve">After all, for some uncanny reason, every cute </w:t>
+      </w:r>
+      <w:r>
+        <w:t>female</w:t>
+      </w:r>
+      <w:r>
+        <w:t xml:space="preserve"> I meet seemed to get wrapped up in my life one way or the other. Foreigner-</w:t>
       </w:r>
       <w:proofErr w:type="spellStart"/>
       <w:r>
@@ -286,19 +409,25 @@
       </w:r>
       <w:proofErr w:type="spellEnd"/>
       <w:r>
-        <w:t xml:space="preserve"> would probably pop up later during the day as a new occupant in the dormitories. Maybe show up as a</w:t>
-      </w:r>
-      <w:r>
-        <w:t xml:space="preserve"> high school</w:t>
+        <w:t xml:space="preserve"> would probably pop up later during the day as a new occupant in the</w:t>
+      </w:r>
+      <w:r>
+        <w:t xml:space="preserve"> dormitories. Maybe show up as my home room</w:t>
       </w:r>
       <w:r>
         <w:t xml:space="preserve"> </w:t>
       </w:r>
       <w:r>
-        <w:t>teacher, even</w:t>
-      </w:r>
-      <w:r>
-        <w:t>? If it rains, perhaps she’ll be caught outside without an umbrella or something.</w:t>
+        <w:t>t</w:t>
+      </w:r>
+      <w:r>
+        <w:t>eacher</w:t>
+      </w:r>
+      <w:r>
+        <w:t>? If it rains, perhaps she’ll be caught outside w</w:t>
+      </w:r>
+      <w:r>
+        <w:t>ithout an umbrella or something, and I’ll lend her my jacket.</w:t>
       </w:r>
     </w:p>
     <w:p>
@@ -411,13 +540,58 @@
     <w:p>
       <w:r>
         <w:lastRenderedPageBreak/>
-        <w:t xml:space="preserve">She looks at me with expectant eyes as I relax in the plush interior of the luxury vehicle. The surround sound stereo was playing </w:t>
-      </w:r>
-      <w:r>
-        <w:t>warm, romantic music</w:t>
-      </w:r>
-      <w:r>
-        <w:t xml:space="preserve">, and the fragrance of </w:t>
+        <w:t>&lt;</w:t>
+      </w:r>
+      <w:proofErr w:type="spellStart"/>
+      <w:r>
+        <w:t>Ojou-sama</w:t>
+      </w:r>
+      <w:proofErr w:type="spellEnd"/>
+      <w:r>
+        <w:t xml:space="preserve"> has an expectant look in her eyes&gt;</w:t>
+      </w:r>
+    </w:p>
+    <w:p>
+      <w:r>
+        <w:t>&lt;</w:t>
+      </w:r>
+      <w:proofErr w:type="gramStart"/>
+      <w:r>
+        <w:t>background</w:t>
+      </w:r>
+      <w:proofErr w:type="gramEnd"/>
+      <w:r>
+        <w:t xml:space="preserve"> becomes tinted, as if looking through it in tinted windows&gt;</w:t>
+      </w:r>
+    </w:p>
+    <w:p>
+      <w:r>
+        <w:t>(</w:t>
+      </w:r>
+      <w:proofErr w:type="gramStart"/>
+      <w:r>
+        <w:t>romantic</w:t>
+      </w:r>
+      <w:proofErr w:type="gramEnd"/>
+      <w:r>
+        <w:t xml:space="preserve"> music plays)</w:t>
+      </w:r>
+    </w:p>
+    <w:p>
+      <w:r>
+        <w:t>I relax</w:t>
+      </w:r>
+      <w:r>
+        <w:t>ed</w:t>
+      </w:r>
+      <w:r>
+        <w:t xml:space="preserve"> in the plush interior of the luxury vehicle. </w:t>
+      </w:r>
+      <w:r>
+        <w:t>T</w:t>
+      </w:r>
+      <w:r>
+        <w:t xml:space="preserve">he fragrance of </w:t>
       </w:r>
       <w:r>
         <w:t>vanilla,</w:t>
@@ -448,31 +622,109 @@
     </w:p>
     <w:p>
       <w:r>
-        <w:t xml:space="preserve">I look back at her and smile, before turning my attention to the tinted windows and the </w:t>
+        <w:t>I look</w:t>
+      </w:r>
+      <w:r>
+        <w:t>ed</w:t>
+      </w:r>
+      <w:r>
+        <w:t xml:space="preserve"> back at her and smile</w:t>
+      </w:r>
+      <w:r>
+        <w:t>d</w:t>
+      </w:r>
+      <w:r>
+        <w:t xml:space="preserve">, before turning my attention to the tinted windows and the </w:t>
       </w:r>
       <w:r>
         <w:t>passing scenery.</w:t>
       </w:r>
     </w:p>
     <w:p>
+      <w:r>
+        <w:t xml:space="preserve">Fake MC: “Thanks again, </w:t>
+      </w:r>
+      <w:proofErr w:type="spellStart"/>
+      <w:r>
+        <w:t>ojou-sama</w:t>
+      </w:r>
+      <w:proofErr w:type="spellEnd"/>
+      <w:r>
+        <w:t>. Don’t know how I can repay you for this.”</w:t>
+      </w:r>
+    </w:p>
+    <w:p>
       <w:proofErr w:type="spellStart"/>
       <w:r>
         <w:t>Ojou-sama</w:t>
       </w:r>
       <w:proofErr w:type="spellEnd"/>
       <w:r>
-        <w:t>: “Sigh…</w:t>
+        <w:t>: “Don’t worry about it, sweetie. My body is yours to take~”</w:t>
+      </w:r>
+    </w:p>
+    <w:p>
+      <w:r>
+        <w:t>&lt;</w:t>
+      </w:r>
+      <w:proofErr w:type="spellStart"/>
+      <w:r>
+        <w:t>Ojou-sama</w:t>
+      </w:r>
+      <w:proofErr w:type="spellEnd"/>
+      <w:r>
+        <w:t xml:space="preserve"> vibes intensify&gt;</w:t>
+      </w:r>
+    </w:p>
+    <w:p>
+      <w:r>
+        <w:t>Fake MC: “Hahaha...eh?”</w:t>
+      </w:r>
+    </w:p>
+    <w:p>
+      <w:r>
+        <w:t>&lt;</w:t>
+      </w:r>
+      <w:proofErr w:type="spellStart"/>
+      <w:r>
+        <w:t>Ojou-sama</w:t>
+      </w:r>
+      <w:proofErr w:type="spellEnd"/>
+      <w:r>
+        <w:t xml:space="preserve"> looks disappointed&gt;</w:t>
+      </w:r>
+    </w:p>
+    <w:p>
+      <w:proofErr w:type="spellStart"/>
+      <w:r>
+        <w:t>Ojou-sama</w:t>
+      </w:r>
+      <w:proofErr w:type="spellEnd"/>
+      <w:r>
+        <w:t>: “…</w:t>
       </w:r>
       <w:r>
         <w:t>I suppose one</w:t>
       </w:r>
       <w:r>
-        <w:t xml:space="preserve"> should have expected such a vanilla response from honey.”</w:t>
-      </w:r>
-    </w:p>
-    <w:p>
-      <w:r>
-        <w:t>Fake MC: “Uh..ok?”</w:t>
+        <w:t xml:space="preserve"> sho</w:t>
+      </w:r>
+      <w:r>
+        <w:t>uld have expected such a gentle</w:t>
+      </w:r>
+      <w:r>
+        <w:t xml:space="preserve"> response from honey.”</w:t>
+      </w:r>
+    </w:p>
+    <w:p>
+      <w:r>
+        <w:t>Fake MC: “Uh</w:t>
+      </w:r>
+      <w:r>
+        <w:t>…ok</w:t>
+      </w:r>
+      <w:r>
+        <w:t>?”</w:t>
       </w:r>
     </w:p>
     <w:p/>
@@ -502,13 +754,33 @@
     </w:p>
     <w:p>
       <w:r>
-        <w:t xml:space="preserve">Five minutes of driving later, the car rolled beside the entrance of High School. High School was a rather mediocre academic institution, to be honest, but all my friends had wanted me to enroll in this, and so, I did. Its walls were </w:t>
+        <w:t>Five minutes of driving later, the car rolled beside the entrance of</w:t>
+      </w:r>
+      <w:r>
+        <w:t xml:space="preserve"> </w:t>
+      </w:r>
+      <w:proofErr w:type="spellStart"/>
+      <w:r>
+        <w:t>Izumo</w:t>
+      </w:r>
+      <w:proofErr w:type="spellEnd"/>
+      <w:r>
+        <w:t xml:space="preserve"> High School. </w:t>
+      </w:r>
+      <w:r>
+        <w:t xml:space="preserve">Izumi </w:t>
+      </w:r>
+      <w:r>
+        <w:t xml:space="preserve">High School was a rather mediocre academic institution, to be honest, but all my friends had wanted me to enroll in this, and so, I did. Its walls were </w:t>
       </w:r>
       <w:r>
         <w:t>aged</w:t>
       </w:r>
       <w:r>
-        <w:t xml:space="preserve"> white, small cracks in the concrete, and it was only three stories high, but the rooftop garden was nice, and it had a surprisingly good record</w:t>
+        <w:t xml:space="preserve"> white, small cracks in the concrete, and it was only three stories high, but the rooftop garden was nice, and it had a surprisingly good</w:t>
+      </w:r>
+      <w:r>
+        <w:t xml:space="preserve"> reputation</w:t>
       </w:r>
       <w:r>
         <w:t xml:space="preserve"> when it came to its athletics.</w:t>
@@ -580,6 +852,7 @@
     </w:p>
     <w:p>
       <w:r>
+        <w:lastRenderedPageBreak/>
         <w:t>Fake MC: “Eh, you go everywhere by car?”</w:t>
       </w:r>
     </w:p>
@@ -653,183 +926,249 @@
     <w:p>
       <w:proofErr w:type="spellStart"/>
       <w:r>
+        <w:t>Ojou-sama</w:t>
+      </w:r>
+      <w:proofErr w:type="spellEnd"/>
+      <w:r>
+        <w:t>: “I-is that a date?”</w:t>
+      </w:r>
+    </w:p>
+    <w:p>
+      <w:r>
+        <w:t>Fake MC: “A date? Oh, maybe Saturday afternoon then?”</w:t>
+      </w:r>
+    </w:p>
+    <w:p>
+      <w:r>
+        <w:t>&lt;</w:t>
+      </w:r>
+      <w:proofErr w:type="spellStart"/>
+      <w:r>
+        <w:t>Ojou-sama’s</w:t>
+      </w:r>
+      <w:proofErr w:type="spellEnd"/>
+      <w:r>
+        <w:t xml:space="preserve"> face becomes radiant with joy~&gt;</w:t>
+      </w:r>
+    </w:p>
+    <w:p>
+      <w:r>
+        <w:t>(</w:t>
+      </w:r>
+      <w:proofErr w:type="gramStart"/>
+      <w:r>
+        <w:t>school</w:t>
+      </w:r>
+      <w:proofErr w:type="gramEnd"/>
+      <w:r>
+        <w:t xml:space="preserve"> bell rings)</w:t>
+      </w:r>
+    </w:p>
+    <w:p>
+      <w:r>
+        <w:t xml:space="preserve">Fake MC: “Well, </w:t>
+      </w:r>
+      <w:proofErr w:type="spellStart"/>
+      <w:r>
+        <w:t>gotta</w:t>
+      </w:r>
+      <w:proofErr w:type="spellEnd"/>
+      <w:r>
+        <w:t xml:space="preserve"> go now. Let’s meet by the Park then, alright?”</w:t>
+      </w:r>
+    </w:p>
+    <w:p>
+      <w:r>
+        <w:t>(</w:t>
+      </w:r>
+      <w:proofErr w:type="gramStart"/>
+      <w:r>
+        <w:t>running</w:t>
+      </w:r>
+      <w:proofErr w:type="gramEnd"/>
+      <w:r>
+        <w:t xml:space="preserve"> sounds)</w:t>
+      </w:r>
+    </w:p>
+    <w:p>
+      <w:r>
+        <w:t xml:space="preserve">Hopefully, </w:t>
+      </w:r>
+      <w:proofErr w:type="spellStart"/>
+      <w:r>
+        <w:t>Ojou-sama</w:t>
+      </w:r>
+      <w:proofErr w:type="spellEnd"/>
+      <w:r>
+        <w:t xml:space="preserve"> won’t be late for her own school, but then again, maybe she has private tutors instead? I turn back one more time to wave at her, before sprinting off.</w:t>
+      </w:r>
+    </w:p>
+    <w:p>
+      <w:r>
+        <w:t>…</w:t>
+      </w:r>
+    </w:p>
+    <w:p>
+      <w:r>
+        <w:t>&lt;</w:t>
+      </w:r>
+      <w:proofErr w:type="spellStart"/>
+      <w:r>
+        <w:t>Ojou-sama</w:t>
+      </w:r>
+      <w:proofErr w:type="spellEnd"/>
+      <w:r>
+        <w:t xml:space="preserve"> puts on a Kira face, hand over her face dramatically.&gt;</w:t>
+      </w:r>
+    </w:p>
+    <w:p>
+      <w:proofErr w:type="spellStart"/>
+      <w:r>
+        <w:t>Ojou-sama</w:t>
+      </w:r>
+      <w:proofErr w:type="spellEnd"/>
+      <w:r>
+        <w:t>: “</w:t>
+      </w:r>
+      <w:proofErr w:type="spellStart"/>
+      <w:r>
+        <w:t>Fufufufufu</w:t>
+      </w:r>
+      <w:proofErr w:type="spellEnd"/>
+      <w:r>
+        <w:t>…it’s my victory!”</w:t>
+      </w:r>
+    </w:p>
+    <w:p>
+      <w:r>
+        <w:t>&lt;Scene transition to classroom&gt;</w:t>
+      </w:r>
+    </w:p>
+    <w:p>
+      <w:r>
+        <w:t xml:space="preserve">The classroom was full by the time I walked in. From what I heard, the school had apparently been an all-girl’s high school until recently, and even then, females made up the majority of those that enrolled. Taking </w:t>
+      </w:r>
+      <w:r>
+        <w:t>my</w:t>
+      </w:r>
+      <w:r>
+        <w:t xml:space="preserve"> seat by the window, I look</w:t>
+      </w:r>
+      <w:r>
+        <w:t>ed</w:t>
+      </w:r>
+      <w:r>
+        <w:t xml:space="preserve"> across the room.</w:t>
+      </w:r>
+    </w:p>
+    <w:p>
+      <w:r>
+        <w:t>She wasn’t there.</w:t>
+      </w:r>
+    </w:p>
+    <w:p>
+      <w:r>
+        <w:t>Did she get lost? Was she home, sick? No, if that’s the c</w:t>
+      </w:r>
+      <w:r>
+        <w:t>ase, she would have texted me.</w:t>
+      </w:r>
+    </w:p>
+    <w:p>
+      <w:r>
+        <w:t>I check my phone once more, for any mi</w:t>
+      </w:r>
+      <w:r>
+        <w:t>ssed</w:t>
+      </w:r>
+      <w:r>
+        <w:t xml:space="preserve"> calls or text messages.</w:t>
+      </w:r>
+    </w:p>
+    <w:p>
+      <w:r>
+        <w:t>Nothing.</w:t>
+      </w:r>
+    </w:p>
+    <w:p>
+      <w:r>
+        <w:t>&lt;Teacher shows up.&gt;</w:t>
+      </w:r>
+    </w:p>
+    <w:p>
+      <w:r>
+        <w:t>Teacher: “Class is starting now! Everyone settle down, please.”</w:t>
+      </w:r>
+    </w:p>
+    <w:p>
+      <w:r>
         <w:lastRenderedPageBreak/>
-        <w:t>Ojou-sama</w:t>
-      </w:r>
-      <w:proofErr w:type="spellEnd"/>
-      <w:r>
-        <w:t>: “I-is that a date?”</w:t>
-      </w:r>
-    </w:p>
-    <w:p>
-      <w:r>
-        <w:t>Fake MC: “A date? Oh, maybe Saturday afternoon then?”</w:t>
+        <w:t>Well, she should be fine. It’s not like she’s obligated to give me a status update whenever something happens to her.</w:t>
+      </w:r>
+    </w:p>
+    <w:p>
+      <w:r>
+        <w:t>…but that would be nice.</w:t>
+      </w:r>
+    </w:p>
+    <w:p>
+      <w:r>
+        <w:t>With that, I turn</w:t>
+      </w:r>
+      <w:r>
+        <w:t>ed</w:t>
+      </w:r>
+      <w:r>
+        <w:t xml:space="preserve"> my attention to my books, and </w:t>
+      </w:r>
+      <w:r>
+        <w:t>got to work.</w:t>
       </w:r>
     </w:p>
     <w:p>
       <w:r>
         <w:t>&lt;</w:t>
       </w:r>
-      <w:proofErr w:type="spellStart"/>
-      <w:r>
-        <w:t>Ojou-sama’s</w:t>
-      </w:r>
-      <w:proofErr w:type="spellEnd"/>
-      <w:r>
-        <w:t xml:space="preserve"> face becomes radiant with joy~&gt;</w:t>
-      </w:r>
-    </w:p>
-    <w:p>
-      <w:r>
-        <w:t>(</w:t>
-      </w:r>
       <w:proofErr w:type="gramStart"/>
       <w:r>
-        <w:t>school</w:t>
+        <w:t>scene</w:t>
       </w:r>
       <w:proofErr w:type="gramEnd"/>
       <w:r>
-        <w:t xml:space="preserve"> bell rings)</w:t>
-      </w:r>
-    </w:p>
-    <w:p>
-      <w:r>
-        <w:t xml:space="preserve">Fake MC: “Well, </w:t>
-      </w:r>
-      <w:proofErr w:type="spellStart"/>
-      <w:r>
-        <w:t>gotta</w:t>
-      </w:r>
-      <w:proofErr w:type="spellEnd"/>
-      <w:r>
-        <w:t xml:space="preserve"> go now. Let’s meet by the Park then, alright?”</w:t>
-      </w:r>
-    </w:p>
-    <w:p>
-      <w:r>
-        <w:t xml:space="preserve">With that, I run off. Hopefully, </w:t>
-      </w:r>
-      <w:proofErr w:type="spellStart"/>
-      <w:r>
-        <w:t>Ojou-sama</w:t>
-      </w:r>
-      <w:proofErr w:type="spellEnd"/>
-      <w:r>
-        <w:t xml:space="preserve"> won’t be late for her own school, but then again, maybe she has private tutors instead? I turn back one more time to wave at her, before sprinting off.</w:t>
-      </w:r>
-    </w:p>
-    <w:p>
-      <w:r>
-        <w:t>…</w:t>
-      </w:r>
-    </w:p>
-    <w:p>
-      <w:r>
-        <w:t>&lt;</w:t>
-      </w:r>
-      <w:proofErr w:type="spellStart"/>
-      <w:r>
-        <w:t>Ojou-sama</w:t>
-      </w:r>
-      <w:proofErr w:type="spellEnd"/>
-      <w:r>
-        <w:t xml:space="preserve"> puts on a Kira face, hand over her face dramatically.&gt;</w:t>
-      </w:r>
-    </w:p>
-    <w:p>
-      <w:proofErr w:type="spellStart"/>
-      <w:r>
-        <w:t>Ojou-sama</w:t>
-      </w:r>
-      <w:proofErr w:type="spellEnd"/>
-      <w:r>
-        <w:t>: “</w:t>
-      </w:r>
-      <w:proofErr w:type="spellStart"/>
-      <w:r>
-        <w:t>Fufufufufu</w:t>
-      </w:r>
-      <w:proofErr w:type="spellEnd"/>
-      <w:r>
-        <w:t>…it’s my victory!”</w:t>
-      </w:r>
-    </w:p>
-    <w:p>
-      <w:r>
-        <w:t>&lt;Scene transition to classroom&gt;</w:t>
-      </w:r>
-    </w:p>
-    <w:p>
-      <w:r>
-        <w:t>The classroom was full by the time I walked in. From what I heard, the school had apparently been an all-girl’s high school until recently, and even then, females made up the majority of those that enrolled. Taking an empty seat by the window, I look across the room.</w:t>
-      </w:r>
-    </w:p>
-    <w:p>
-      <w:r>
-        <w:t>She wasn’t there.</w:t>
-      </w:r>
-    </w:p>
-    <w:p>
-      <w:r>
-        <w:t>Did she get lost? Was she home, sick? No, if that’s the c</w:t>
-      </w:r>
-      <w:r>
-        <w:t>ase, she would have texted me.</w:t>
-      </w:r>
-    </w:p>
-    <w:p>
-      <w:r>
-        <w:t>I check my phone once more, for any mixed calls or text messages.</w:t>
-      </w:r>
-    </w:p>
-    <w:p>
-      <w:r>
-        <w:t>Nothing.</w:t>
-      </w:r>
-    </w:p>
-    <w:p>
-      <w:r>
-        <w:t>&lt;Teacher shows up.&gt;</w:t>
-      </w:r>
-    </w:p>
-    <w:p>
-      <w:r>
-        <w:t>Teacher: “Class is starting now! Everyone settle down, please.”</w:t>
-      </w:r>
-    </w:p>
-    <w:p>
-      <w:r>
-        <w:t>Well, she should be fine. It’s not like she’s obligated to give me a status update whenever something happens to her.</w:t>
-      </w:r>
-    </w:p>
-    <w:p>
-      <w:r>
-        <w:t>…but that would be nice.</w:t>
-      </w:r>
-    </w:p>
-    <w:p>
-      <w:r>
-        <w:t>With that, I turn my attention to my books, and get to work.</w:t>
-      </w:r>
-    </w:p>
-    <w:p>
-      <w:r>
-        <w:t>&lt;scene transition to rooftop garden, afternoon&gt;</w:t>
-      </w:r>
-    </w:p>
-    <w:p>
-      <w:r>
-        <w:t>Classes have ended, and the afternoon sun dyed the sky a mixture of oranges and reds. The Gardening Club’s fall harvest was just a few weeks from ripening, and already, I could see some zucchinis ready to be plucked. They were large and smooth, their green flesh bursting with the promise of a delicious crunch.</w:t>
-      </w:r>
-    </w:p>
-    <w:p>
-      <w:r>
-        <w:t>High School SCP: “They look good, right?”</w:t>
-      </w:r>
-    </w:p>
-    <w:p>
-      <w:r>
-        <w:t xml:space="preserve">I turn to High School SCP. She was my </w:t>
+        <w:t xml:space="preserve"> transition to rooftop garden, afternoon&gt;</w:t>
+      </w:r>
+    </w:p>
+    <w:p>
+      <w:r>
+        <w:t>Classes had ended for the day, students heading off home. Only a few clubs started activities already, and it’d be a couple of weeks before they truly kicked off.</w:t>
+      </w:r>
+    </w:p>
+    <w:p>
+      <w:r>
+        <w:t>The Gardening Club’s fall harvest was just a few weeks from ripening, and already, I could see some zucchinis ready to be plucked. They were large and smooth, their green flesh bursting with the promise of a delicious crunch.</w:t>
+      </w:r>
+    </w:p>
+    <w:p>
+      <w:proofErr w:type="spellStart"/>
+      <w:r>
+        <w:t>Haruka</w:t>
+      </w:r>
+      <w:proofErr w:type="spellEnd"/>
+      <w:r>
+        <w:t>: “They look good, right?”</w:t>
+      </w:r>
+    </w:p>
+    <w:p>
+      <w:r>
+        <w:t xml:space="preserve">I turn to </w:t>
+      </w:r>
+      <w:proofErr w:type="spellStart"/>
+      <w:r>
+        <w:t>Haruka</w:t>
+      </w:r>
+      <w:proofErr w:type="spellEnd"/>
+      <w:r>
+        <w:t xml:space="preserve">. She was my </w:t>
       </w:r>
       <w:proofErr w:type="spellStart"/>
       <w:r>
@@ -842,83 +1181,134 @@
     </w:p>
     <w:p>
       <w:r>
+        <w:t>Fake MC: “They do, yeah.”</w:t>
+      </w:r>
+    </w:p>
+    <w:p>
+      <w:r>
+        <w:t>It was just forced formalities</w:t>
+      </w:r>
+      <w:r>
+        <w:t xml:space="preserve">. She had approached me during lunch and told me to meet her at this time. </w:t>
+      </w:r>
+      <w:r>
+        <w:t>It was a bit of a shame that I’d miss out on the opportunity to check out the girl’s tennis club and walk home with a few of the other girls in my class, but it sounded rather important.</w:t>
+      </w:r>
+    </w:p>
+    <w:p>
+      <w:r>
+        <w:t>Fake MC: “So, what’s this about?”</w:t>
+      </w:r>
+    </w:p>
+    <w:p>
+      <w:r>
+        <w:t>&lt;High School SCP places her hand on her chin, contemplating things.&gt;</w:t>
+      </w:r>
+    </w:p>
+    <w:p>
+      <w:r>
+        <w:t xml:space="preserve">High School SCP: “It’s about </w:t>
+      </w:r>
+      <w:r>
+        <w:t>Saitama-san</w:t>
+      </w:r>
+      <w:r>
+        <w:t>.”</w:t>
+      </w:r>
+    </w:p>
+    <w:p>
+      <w:r>
+        <w:t>Fake MC: “What?”</w:t>
+      </w:r>
+    </w:p>
+    <w:p>
+      <w:r>
+        <w:t xml:space="preserve">High School SCP: “I was dropping off some paperwork in the teacher’s lounge when I heard the vice-principal talking to </w:t>
+      </w:r>
+      <w:r>
+        <w:t>Fujimoto-sensei</w:t>
+      </w:r>
+      <w:r>
+        <w:t>.”</w:t>
+      </w:r>
+    </w:p>
+    <w:p>
+      <w:r>
+        <w:t>My throat felt</w:t>
+      </w:r>
+      <w:r>
+        <w:t xml:space="preserve"> dry, and I swallow</w:t>
+      </w:r>
+      <w:r>
+        <w:t>ed</w:t>
+      </w:r>
+      <w:r>
+        <w:t xml:space="preserve"> down my worries. </w:t>
+      </w:r>
+      <w:r>
+        <w:t>I n</w:t>
+      </w:r>
+      <w:r>
+        <w:t>eed</w:t>
+      </w:r>
+      <w:r>
+        <w:t>ed</w:t>
+      </w:r>
+      <w:r>
+        <w:t xml:space="preserve"> to calm down. Everything was fine. She was just…</w:t>
+      </w:r>
+    </w:p>
+    <w:p>
+      <w:r>
+        <w:t>&lt;High School SCP looks concerned for Fake MC.&gt;</w:t>
+      </w:r>
+    </w:p>
+    <w:p>
+      <w:r>
+        <w:t>High School SCP: “</w:t>
+      </w:r>
+      <w:r>
+        <w:t>She’s</w:t>
+      </w:r>
+      <w:r>
+        <w:t xml:space="preserve"> missing. The police had already visited the house, and have ruled out the possibility that she ran away from home. They’re still deciding whether or not to tell the students about this.”</w:t>
+      </w:r>
+    </w:p>
+    <w:p>
+      <w:r>
+        <w:t>I c</w:t>
+      </w:r>
+      <w:r>
+        <w:t>ouldn’t</w:t>
+      </w:r>
+      <w:r>
+        <w:t xml:space="preserve"> breathe.</w:t>
+      </w:r>
+    </w:p>
+    <w:p>
+      <w:r>
+        <w:t>I need</w:t>
+      </w:r>
+      <w:r>
+        <w:t>ed</w:t>
+      </w:r>
+      <w:r>
+        <w:t xml:space="preserve"> to calm down.</w:t>
+      </w:r>
+    </w:p>
+    <w:p>
+      <w:r>
+        <w:t>Everything was fine.</w:t>
+      </w:r>
+    </w:p>
+    <w:p>
+      <w:r>
+        <w:t>No, everything was going to be fine.</w:t>
+      </w:r>
+    </w:p>
+    <w:p>
+      <w:r>
         <w:lastRenderedPageBreak/>
-        <w:t>Fake MC: “They do, yeah.”</w:t>
-      </w:r>
-    </w:p>
-    <w:p>
-      <w:r>
-        <w:t>It was just forced formalities</w:t>
-      </w:r>
-      <w:r>
-        <w:t xml:space="preserve">. She had approached me during lunch and told me to meet her at this time. </w:t>
-      </w:r>
-      <w:r>
-        <w:t>It was a bit of a shame that I’d miss out on the opportunity to check out the girl’s tennis club and walk home with a few of the other girls in my class, but it sounded rather important.</w:t>
-      </w:r>
-    </w:p>
-    <w:p>
-      <w:r>
-        <w:t>Fake MC: “So, what’s this about?”</w:t>
-      </w:r>
-    </w:p>
-    <w:p>
-      <w:r>
-        <w:t>&lt;High School SCP places her hand on her chin, contemplating things.&gt;</w:t>
-      </w:r>
-    </w:p>
-    <w:p>
-      <w:r>
-        <w:t>High School SCP: “It’s about Childhood Friend.”</w:t>
-      </w:r>
-    </w:p>
-    <w:p>
-      <w:r>
-        <w:t>Fake MC: “What?”</w:t>
-      </w:r>
-    </w:p>
-    <w:p>
-      <w:r>
-        <w:t>High School SCP: “I was dropping off some paperwork in the teacher’s lounge when I heard the vice-principal talking to Teacher.”</w:t>
-      </w:r>
-    </w:p>
-    <w:p>
-      <w:r>
-        <w:t>My throat feels dry, and I swallow down my worries. Need to calm down. Everything was fine. She was just…</w:t>
-      </w:r>
-    </w:p>
-    <w:p>
-      <w:r>
-        <w:t>&lt;High School SCP looks concerned for Fake MC.&gt;</w:t>
-      </w:r>
-    </w:p>
-    <w:p>
-      <w:r>
-        <w:t>High School SCP: “Childhood Friend has gone missing. The police had already visited the house, and have ruled out the possibility that she ran away from home. They’re still deciding whether or not to tell the students about this.”</w:t>
-      </w:r>
-    </w:p>
-    <w:p>
-      <w:r>
-        <w:t>I can’t breathe.</w:t>
-      </w:r>
-    </w:p>
-    <w:p>
-      <w:r>
-        <w:t>I need to calm down.</w:t>
-      </w:r>
-    </w:p>
-    <w:p>
-      <w:r>
-        <w:t>Everything was fine.</w:t>
-      </w:r>
-    </w:p>
-    <w:p>
-      <w:r>
-        <w:t>No, everything was going to be fine.</w:t>
-      </w:r>
-    </w:p>
-    <w:p>
-      <w:r>
         <w:t>&lt;High School SCP looks sad now.&gt;</w:t>
       </w:r>
     </w:p>
@@ -929,12 +1319,18 @@
     </w:p>
     <w:p>
       <w:r>
-        <w:t>I try to smile, try to show my gratitude, but my face was contorted in a different manner.</w:t>
-      </w:r>
-    </w:p>
-    <w:p>
-      <w:r>
-        <w:t>I need to calm down, because everything was going to be fine.</w:t>
+        <w:t>I tried to smile, tried</w:t>
+      </w:r>
+      <w:r>
+        <w:t xml:space="preserve"> to show my gratitude, but my face was contorted in a different manner.</w:t>
+      </w:r>
+    </w:p>
+    <w:p>
+      <w:r>
+        <w:t>Calm down. E</w:t>
+      </w:r>
+      <w:r>
+        <w:t>verything was going to be fine.</w:t>
       </w:r>
     </w:p>
     <w:p>
@@ -944,12 +1340,26 @@
     </w:p>
     <w:p>
       <w:r>
-        <w:t>I force down the turmoil and leave, unable to face the facts and the painful expression on her face.</w:t>
-      </w:r>
-    </w:p>
-    <w:p>
-      <w:r>
-        <w:t>Fake MC: “Sorry.”</w:t>
+        <w:t>I force</w:t>
+      </w:r>
+      <w:r>
+        <w:t>d</w:t>
+      </w:r>
+      <w:r>
+        <w:t xml:space="preserve"> down the turmoil and leave, unable to face the facts and the painful expression on her face.</w:t>
+      </w:r>
+    </w:p>
+    <w:p>
+      <w:r>
+        <w:t>Fake MC: “Thank you. And sorry you had to become a bearer of bad news.</w:t>
+      </w:r>
+      <w:r>
+        <w:t>”</w:t>
+      </w:r>
+    </w:p>
+    <w:p>
+      <w:r>
+        <w:t>My hand felt numb as I patted her on the head.</w:t>
       </w:r>
     </w:p>
     <w:p/>
@@ -973,62 +1383,139 @@
     </w:p>
     <w:p>
       <w:r>
+        <w:t>&lt;</w:t>
+      </w:r>
+      <w:proofErr w:type="gramStart"/>
+      <w:r>
+        <w:t>a</w:t>
+      </w:r>
+      <w:proofErr w:type="gramEnd"/>
+      <w:r>
+        <w:t xml:space="preserve"> vase with a single flower is present&gt;</w:t>
+      </w:r>
+    </w:p>
+    <w:p>
+      <w:r>
+        <w:t>Th</w:t>
+      </w:r>
+      <w:r>
+        <w:t>e next day, she was on the news, and the school couldn’t hide it any longer. Classmates made prayers, tried to offer up tips to the police, and comforted me. Her parents were heart-broken, and roamed the city with Missing posters, hoping that someone who knew something would step forward.</w:t>
+      </w:r>
+    </w:p>
+    <w:p>
+      <w:r>
+        <w:t>&lt;</w:t>
+      </w:r>
+      <w:proofErr w:type="gramStart"/>
+      <w:r>
+        <w:t>the</w:t>
+      </w:r>
+      <w:proofErr w:type="gramEnd"/>
+      <w:r>
+        <w:t xml:space="preserve"> flower loses a petal&gt;</w:t>
+      </w:r>
+    </w:p>
+    <w:p>
+      <w:r>
+        <w:t>The day after, she didn’t show</w:t>
+      </w:r>
+      <w:r>
+        <w:t xml:space="preserve"> up on the news, as if all the hubbub surrounding the case had vanished. It wasn’t that no one cared, as everyone I knew was still talking about it, unable to hide their concerns, but </w:t>
+      </w:r>
+      <w:r>
+        <w:t>the media</w:t>
+      </w:r>
+      <w:r>
+        <w:t xml:space="preserve"> deemed it a piece of news no</w:t>
+      </w:r>
+      <w:r>
+        <w:t>t</w:t>
+      </w:r>
+      <w:r>
+        <w:t xml:space="preserve"> worth covering. And that pissed me off.</w:t>
+      </w:r>
+    </w:p>
+    <w:p>
+      <w:r>
+        <w:t>&lt;</w:t>
+      </w:r>
+      <w:proofErr w:type="gramStart"/>
+      <w:r>
+        <w:t>the</w:t>
+      </w:r>
+      <w:proofErr w:type="gramEnd"/>
+      <w:r>
+        <w:t xml:space="preserve"> flower loses half its petals&gt;</w:t>
+      </w:r>
+    </w:p>
+    <w:p>
+      <w:r>
+        <w:t>On the third day, the police stated that the case was closed, and that the likelihood of finding her now was extremely low. In 48 hours, one can feasibly bring a kidnapped person to any part of the world, after all. The statistics were agains</w:t>
+      </w:r>
+      <w:r>
+        <w:t>t them, and there were no easy leads.</w:t>
+      </w:r>
+    </w:p>
+    <w:p>
+      <w:r>
+        <w:t>&lt;</w:t>
+      </w:r>
+      <w:proofErr w:type="gramStart"/>
+      <w:r>
+        <w:t>the</w:t>
+      </w:r>
+      <w:proofErr w:type="gramEnd"/>
+      <w:r>
+        <w:t xml:space="preserve"> flower loses most of its petals&gt;</w:t>
+      </w:r>
+    </w:p>
+    <w:p>
+      <w:r>
+        <w:t xml:space="preserve">On the fourth, classmates stopped talking about her. It made sense. They never knew how great of a person she was. The teachers went back to their normal routine as well, as if all their sympathy was false. It was as if </w:t>
+      </w:r>
+      <w:r>
+        <w:t>no one cared any longer. They didn’t even remember her name.</w:t>
+      </w:r>
+    </w:p>
+    <w:p>
+      <w:r>
+        <w:t>&lt;</w:t>
+      </w:r>
+      <w:proofErr w:type="gramStart"/>
+      <w:r>
+        <w:t>the</w:t>
+      </w:r>
+      <w:proofErr w:type="gramEnd"/>
+      <w:r>
+        <w:t xml:space="preserve"> flower has no more petals&gt;</w:t>
+      </w:r>
+    </w:p>
+    <w:p>
+      <w:r>
+        <w:t>On the fifth day, I paid</w:t>
+      </w:r>
+      <w:r>
+        <w:t xml:space="preserve"> her parents a visit. </w:t>
+      </w:r>
+    </w:p>
+    <w:p>
+      <w:r>
+        <w:t>They were fine now.</w:t>
+      </w:r>
+    </w:p>
+    <w:p>
+      <w:r>
+        <w:t xml:space="preserve">Her room was empty. </w:t>
+      </w:r>
+    </w:p>
+    <w:p>
+      <w:r>
+        <w:t>They had moved on.</w:t>
+      </w:r>
+    </w:p>
+    <w:p>
+      <w:r>
         <w:lastRenderedPageBreak/>
-        <w:t>Th</w:t>
-      </w:r>
-      <w:r>
-        <w:t>e next day, she was on the news, and the school couldn’t hide it any longer. Classmates made prayers, tried to offer up tips to the police, and comforted me. Her parents were heart-broken, and roamed the city with Missing posters, hoping that someone who knew something would step forward.</w:t>
-      </w:r>
-    </w:p>
-    <w:p>
-      <w:r>
-        <w:t>The day after, she didn’t show</w:t>
-      </w:r>
-      <w:r>
-        <w:t xml:space="preserve"> up on the news, as if all the hubbub surrounding the case had vanished. It wasn’t that no one cared, as everyone I knew was still talking about it, unable to hide their concerns, but those ruthless bastards deemed it a piece of news no</w:t>
-      </w:r>
-      <w:r>
-        <w:t>t</w:t>
-      </w:r>
-      <w:r>
-        <w:t xml:space="preserve"> worth covering. And that pissed me off.</w:t>
-      </w:r>
-    </w:p>
-    <w:p>
-      <w:r>
-        <w:t>On the third day, the police stated that the case was closed, and that the likelihood of finding her now was extremely low. In 48 hours, one can feasibly bring a kidnapped person to any part of the world, after all. The statistics were against them, and there were no leads.</w:t>
-      </w:r>
-    </w:p>
-    <w:p>
-      <w:r>
-        <w:t xml:space="preserve">On the fourth, classmates stopped talking about her. It made sense. They never knew how great of a person she was. The teachers went back to their normal routine as well, as if all their sympathy was false. It was as if </w:t>
-      </w:r>
-      <w:r>
-        <w:t>no one cared any longer. They didn’t even remember her name.</w:t>
-      </w:r>
-    </w:p>
-    <w:p>
-      <w:r>
-        <w:t xml:space="preserve">On the fifth day, I pay her parents a visit. </w:t>
-      </w:r>
-    </w:p>
-    <w:p>
-      <w:r>
-        <w:t>They were fine now.</w:t>
-      </w:r>
-    </w:p>
-    <w:p>
-      <w:r>
-        <w:t xml:space="preserve">Her room was empty. </w:t>
-      </w:r>
-    </w:p>
-    <w:p>
-      <w:r>
-        <w:t>They had moved on.</w:t>
-      </w:r>
-    </w:p>
-    <w:p>
-      <w:r>
         <w:t>The Missing posters were removed.</w:t>
       </w:r>
     </w:p>
@@ -1039,7 +1526,7 @@
     </w:p>
     <w:p>
       <w:r>
-        <w:t>Something was going on in the background, and I spent the rest of the day and night indoors, scouring the internet for any similar cases.</w:t>
+        <w:t>Something was going on in the background, and I spent the rest of the day indoors, scouring the internet for any similar cases.</w:t>
       </w:r>
     </w:p>
     <w:p>
@@ -1049,7 +1536,36 @@
     </w:p>
     <w:p>
       <w:r>
-        <w:t>On the sixth day, I woke up to my cellphone buzzing. It received a text message from an unknown number.</w:t>
+        <w:t>&lt;</w:t>
+      </w:r>
+      <w:proofErr w:type="gramStart"/>
+      <w:r>
+        <w:t>the</w:t>
+      </w:r>
+      <w:proofErr w:type="gramEnd"/>
+      <w:r>
+        <w:t xml:space="preserve"> flower disappears&gt;</w:t>
+      </w:r>
+    </w:p>
+    <w:p>
+      <w:r>
+        <w:t>On the sixth day, I woke up to my cellphone buzzing</w:t>
+      </w:r>
+      <w:r>
+        <w:t>.</w:t>
+      </w:r>
+    </w:p>
+    <w:p>
+      <w:r>
+        <w:t>&lt;</w:t>
+      </w:r>
+      <w:proofErr w:type="gramStart"/>
+      <w:r>
+        <w:t>cellphone</w:t>
+      </w:r>
+      <w:proofErr w:type="gramEnd"/>
+      <w:r>
+        <w:t xml:space="preserve"> screen pops up&gt;</w:t>
       </w:r>
     </w:p>
     <w:p>
@@ -1069,22 +1585,33 @@
     </w:p>
     <w:p>
       <w:r>
-        <w:t>&lt;cellphone screen pops up&gt;</w:t>
-      </w:r>
-    </w:p>
-    <w:p>
-      <w:r>
         <w:t>Text Message: “I have something you need.”</w:t>
       </w:r>
     </w:p>
     <w:p>
       <w:r>
+        <w:t>Ah, was this what it was about?</w:t>
+      </w:r>
+    </w:p>
+    <w:p>
+      <w:r>
+        <w:t>A ransom? A plan to get rid of me? Or simply someone who decided that the police shouldn’t get involved?</w:t>
+      </w:r>
+    </w:p>
+    <w:p>
+      <w:r>
         <w:t>It was dangerous, but I was the last person in the world who cared about her.</w:t>
       </w:r>
     </w:p>
     <w:p>
       <w:r>
-        <w:t>Who but I can save Childhood Friend now?</w:t>
+        <w:t xml:space="preserve">Who but I can save </w:t>
+      </w:r>
+      <w:r>
+        <w:t>her</w:t>
+      </w:r>
+      <w:r>
+        <w:t xml:space="preserve"> now?</w:t>
       </w:r>
     </w:p>
     <w:p>
@@ -1107,53 +1634,102 @@
     </w:p>
     <w:p>
       <w:r>
+        <w:t>The streets were filled with people, filled with purpose. Students are walking home. Adults are driving home. Buses mingled with cars and bikes, carting their passengers to pre-set destination.</w:t>
+      </w:r>
+    </w:p>
+    <w:p>
+      <w:r>
+        <w:t>The street lamps fli</w:t>
+      </w:r>
+      <w:r>
+        <w:t>ckered on, and cold light spilled</w:t>
+      </w:r>
+      <w:r>
+        <w:t xml:space="preserve"> on</w:t>
+      </w:r>
+      <w:r>
+        <w:t>to</w:t>
+      </w:r>
+      <w:r>
+        <w:t xml:space="preserve"> the busy road.</w:t>
+      </w:r>
+    </w:p>
+    <w:p>
+      <w:r>
+        <w:t>Overhead, a</w:t>
+      </w:r>
+      <w:r>
+        <w:t xml:space="preserve"> man with a flashy scarf hopped </w:t>
+      </w:r>
+      <w:r>
+        <w:t>from rooftop to rooftop. A criminal? Or just a thrill seeker? Against the indigo sky, his bold form stood distinct, the reflective strips of his clothing catching my eyes momentarily.</w:t>
+      </w:r>
+    </w:p>
+    <w:p>
+      <w:r>
+        <w:t>I look up, but his figure disappe</w:t>
+      </w:r>
+      <w:r>
+        <w:t>ars over a billboard.</w:t>
+      </w:r>
+    </w:p>
+    <w:p>
+      <w:r>
+        <w:t>A moment later, I could hardly recall his appearance. Things were disappearing too often, too quickly.</w:t>
+      </w:r>
+    </w:p>
+    <w:p>
+      <w:r>
+        <w:t>The traffic light changed</w:t>
+      </w:r>
+      <w:r>
+        <w:t>, a</w:t>
+      </w:r>
+      <w:r>
+        <w:t>nd the flow of pedestrians drew</w:t>
+      </w:r>
+      <w:r>
+        <w:t xml:space="preserve"> me with them, down to the other side of the street. There used to be a different building there, a corner store selling cheap candy. Now, </w:t>
+      </w:r>
+      <w:r>
+        <w:t>it was</w:t>
+      </w:r>
+      <w:r>
+        <w:t xml:space="preserve"> the entrance of a shopping mal</w:t>
+      </w:r>
+      <w:r>
+        <w:t>l. Automatic doors slid</w:t>
+      </w:r>
+      <w:r>
+        <w:t xml:space="preserve"> open, air-con</w:t>
+      </w:r>
+      <w:r>
+        <w:t>ditioned winds buffeting a</w:t>
+      </w:r>
+      <w:r>
+        <w:t xml:space="preserve"> group of students </w:t>
+      </w:r>
+      <w:r>
+        <w:t xml:space="preserve">as they </w:t>
+      </w:r>
+      <w:r>
+        <w:t>walk</w:t>
+      </w:r>
+      <w:r>
+        <w:t>ed</w:t>
+      </w:r>
+      <w:r>
+        <w:t xml:space="preserve"> out, shopping bags linked to their arms as they laugh and chat.</w:t>
+      </w:r>
+    </w:p>
+    <w:p>
+      <w:r>
+        <w:t>I used to be there, in the center, having fun with my friends as they crowded around me.</w:t>
+      </w:r>
+    </w:p>
+    <w:p>
+      <w:r>
         <w:lastRenderedPageBreak/>
-        <w:t>It’s dark now.</w:t>
-      </w:r>
-    </w:p>
-    <w:p>
-      <w:r>
-        <w:t>The streets were filled with people, filled with purpose. Students are walking home. Adults are driving home. Buses mingled with cars and bikes, carting their passengers to pre-set destination.</w:t>
-      </w:r>
-    </w:p>
-    <w:p>
-      <w:r>
-        <w:t>The street lamps flickered on, and cold light spills on the busy road.</w:t>
-      </w:r>
-    </w:p>
-    <w:p>
-      <w:r>
-        <w:t>Overhead, a man with a flashy scarf bounds from rooftop to rooftop. A criminal? Or just a thrill seeker? Against the indigo sky, his bold form stood distinct, the reflective strips of his clothing catching my eyes momentarily.</w:t>
-      </w:r>
-    </w:p>
-    <w:p>
-      <w:r>
-        <w:t>I look up, but his figure disappe</w:t>
-      </w:r>
-      <w:r>
-        <w:t>ars over a billboard.</w:t>
-      </w:r>
-    </w:p>
-    <w:p>
-      <w:r>
-        <w:t>A moment later, I could hardly recall his appearance. Things were disappearing too often, too quickly.</w:t>
-      </w:r>
-    </w:p>
-    <w:p>
-      <w:r>
-        <w:t xml:space="preserve">The traffic light changes, and the flow of pedestrians draws me with them, down to the other side of the street. There used to be a different building there, a corner store selling cheap candy. Now, </w:t>
-      </w:r>
-      <w:r>
-        <w:t>it’s the entrance of a shopping mall. Automatic doors slide open, air-conditioned winds blasting out as a group of students walk out, shopping bags linked to their arms as they laugh and chat.</w:t>
-      </w:r>
-    </w:p>
-    <w:p>
-      <w:r>
-        <w:t>I used to be there, in the center, having fun with my friends as they crowded around me.</w:t>
-      </w:r>
-    </w:p>
-    <w:p>
-      <w:r>
         <w:t>She used to be by my side as well, a coy smile on her lips, walking side by side.</w:t>
       </w:r>
     </w:p>
@@ -1207,7 +1783,19 @@
     </w:p>
     <w:p>
       <w:r>
-        <w:t>I turn away and walk off from the group. College students, most likely. Would make sense that they would think of me as someone who needed help. But I didn’t. I had never failed at anything I tried, and I do not intend to.</w:t>
+        <w:t>I turn</w:t>
+      </w:r>
+      <w:r>
+        <w:t>ed</w:t>
+      </w:r>
+      <w:r>
+        <w:t xml:space="preserve"> from the group. College students, most likely. Would make sense that they would think of me as someone who needed help. But I didn’t. I had never fail</w:t>
+      </w:r>
+      <w:r>
+        <w:t>ed at anything I tried, and I did</w:t>
+      </w:r>
+      <w:r>
+        <w:t xml:space="preserve"> not intend to.</w:t>
       </w:r>
     </w:p>
     <w:p>
@@ -1217,10 +1805,28 @@
     </w:p>
     <w:p>
       <w:r>
-        <w:t xml:space="preserve">I clench my fist, and push through the homecoming crowds, fighting against the </w:t>
-      </w:r>
-      <w:r>
-        <w:t>press of people. A few more blocks until I get to the meeting place. A few more blocks until I get answers. A few more…</w:t>
+        <w:t>I clench</w:t>
+      </w:r>
+      <w:r>
+        <w:t>ed</w:t>
+      </w:r>
+      <w:r>
+        <w:t xml:space="preserve"> my fist, and push</w:t>
+      </w:r>
+      <w:r>
+        <w:t>ed</w:t>
+      </w:r>
+      <w:r>
+        <w:t xml:space="preserve"> through the crowds, fighting against the </w:t>
+      </w:r>
+      <w:r>
+        <w:t>press of people. A few more blo</w:t>
+      </w:r>
+      <w:r>
+        <w:t>cks until I go</w:t>
+      </w:r>
+      <w:r>
+        <w:t>t to the meeting place. A few more blocks until I get answers. A few more…</w:t>
       </w:r>
     </w:p>
     <w:p>
@@ -1235,79 +1841,192 @@
     </w:p>
     <w:p>
       <w:r>
+        <w:t>&lt;</w:t>
+      </w:r>
+      <w:proofErr w:type="spellStart"/>
+      <w:r>
+        <w:t>Esfir</w:t>
+      </w:r>
+      <w:proofErr w:type="spellEnd"/>
+      <w:r>
+        <w:t xml:space="preserve"> appears. Expression is neutral.&gt;</w:t>
+      </w:r>
+    </w:p>
+    <w:p>
+      <w:r>
+        <w:t>A familiar face, blank of emotion. It looked like I was destined to run into her again after all, but in such circumstances? Definitely something beyond my imagination. I look</w:t>
+      </w:r>
+      <w:r>
+        <w:t xml:space="preserve">ed into her eyes, and she stared back, clear as a </w:t>
+      </w:r>
+      <w:r>
+        <w:t>mirror.</w:t>
+      </w:r>
+    </w:p>
+    <w:p>
+      <w:r>
+        <w:t>Fake MC: “Well, hello.”</w:t>
+      </w:r>
+    </w:p>
+    <w:p>
+      <w:r>
+        <w:t>Fake Heroine: “</w:t>
+      </w:r>
+      <w:r>
+        <w:t>G</w:t>
+      </w:r>
+      <w:r>
+        <w:t>ood evening.”</w:t>
+      </w:r>
+    </w:p>
+    <w:p>
+      <w:r>
+        <w:t>She reminded me of the girl in the programming club, someone who hid her emotions as easily as breathing, who tried her bes</w:t>
+      </w:r>
+      <w:r>
+        <w:t>t to avoid any sign of affection on her part. A shy, reserved person underneath the armor of a working adult.</w:t>
+      </w:r>
+    </w:p>
+    <w:p>
+      <w:r>
+        <w:t>Quiet, but trustworthy.</w:t>
+      </w:r>
+    </w:p>
+    <w:p>
+      <w:r>
+        <w:t>I clear</w:t>
+      </w:r>
+      <w:r>
+        <w:t>ed</w:t>
+      </w:r>
+      <w:r>
+        <w:t xml:space="preserve"> my throat. The silence between us was unbearable.</w:t>
+      </w:r>
+    </w:p>
+    <w:p>
+      <w:r>
+        <w:t>Fake MC: “You have something?”</w:t>
+      </w:r>
+    </w:p>
+    <w:p>
+      <w:r>
+        <w:t>Another pause. Was she expecting idle chatter?</w:t>
+      </w:r>
+    </w:p>
+    <w:p>
+      <w:r>
+        <w:t>&lt;Fake Heroine has a resigned expression on her face.&gt;</w:t>
+      </w:r>
+    </w:p>
+    <w:p>
+      <w:r>
         <w:lastRenderedPageBreak/>
+        <w:t>Fake Heroine: “I do.”</w:t>
+      </w:r>
+    </w:p>
+    <w:p>
+      <w:r>
+        <w:t>(sound of pieces of paper being produced)</w:t>
+      </w:r>
+    </w:p>
+    <w:p>
+      <w:r>
+        <w:t>&lt;picture shows up, somewhat blurry. Fake Childhood Friend appears to be following Baddie 1 somewhere&gt;</w:t>
+      </w:r>
+    </w:p>
+    <w:p>
+      <w:r>
+        <w:t>Fake MC: “This is…”</w:t>
+      </w:r>
+    </w:p>
+    <w:p>
+      <w:r>
+        <w:t>Fake Heroine: “</w:t>
+      </w:r>
+      <w:r>
+        <w:t xml:space="preserve">Shot from a security camera in </w:t>
+      </w:r>
+      <w:proofErr w:type="spellStart"/>
+      <w:r>
+        <w:t>Izumo’s</w:t>
+      </w:r>
+      <w:proofErr w:type="spellEnd"/>
+      <w:r>
+        <w:t xml:space="preserve"> industrial district. Taken a week ago.”</w:t>
+      </w:r>
+    </w:p>
+    <w:p>
+      <w:r>
+        <w:t>Fake MC: “…and the address on the back…”</w:t>
+      </w:r>
+    </w:p>
+    <w:p>
+      <w:r>
+        <w:t>Fake Heroine: “Did some snooping around. Came up with this as a location.”</w:t>
+      </w:r>
+    </w:p>
+    <w:p>
+      <w:r>
+        <w:t>Fake MC: “Location to?”</w:t>
+      </w:r>
+    </w:p>
+    <w:p>
+      <w:r>
+        <w:t>Fake Heroine: “What do you think?”</w:t>
+      </w:r>
+    </w:p>
+    <w:p>
+      <w:r>
+        <w:t>To the place that she was kidnapped, held against her will by someone who dared touch my girl. I would have been fine if she was dead or had ran away from home, but what the hell was this?!</w:t>
+      </w:r>
+      <w:r>
+        <w:t xml:space="preserve"> What the </w:t>
+      </w:r>
+      <w:proofErr w:type="spellStart"/>
+      <w:r>
+        <w:t>actu</w:t>
+      </w:r>
+      <w:proofErr w:type="spellEnd"/>
+      <w:r>
+        <w:t>-</w:t>
+      </w:r>
+    </w:p>
+    <w:p>
+      <w:r>
+        <w:t>&lt;Fake Heroine smiles&gt;</w:t>
+      </w:r>
+    </w:p>
+    <w:p>
+      <w:r>
+        <w:t>Fake Heroine: “Know what to do then?”</w:t>
+      </w:r>
+    </w:p>
+    <w:p>
+      <w:r>
+        <w:t>Fake MC: “Of course.”</w:t>
+      </w:r>
+    </w:p>
+    <w:p>
+      <w:r>
+        <w:t>Fake Heroine: “Good luck…”</w:t>
+      </w:r>
+    </w:p>
+    <w:p>
+      <w:r>
         <w:t>&lt;</w:t>
       </w:r>
-      <w:r>
-        <w:t>Fake Heroine appears. Expression is neutral.&gt;</w:t>
-      </w:r>
-    </w:p>
-    <w:p>
-      <w:r>
-        <w:t>A familiar face, blank of emotion. It looked like I was destined to run into her again after all, but in such circumstances? Definitely something beyond my imagination. I look into her eyes, and she stares back, clear as a mirror.</w:t>
-      </w:r>
-    </w:p>
-    <w:p>
-      <w:r>
-        <w:t>Fake MC: “Well, hello.”</w:t>
-      </w:r>
-    </w:p>
-    <w:p>
-      <w:r>
-        <w:t>Fake Heroine: “Yes, good evening.”</w:t>
-      </w:r>
-    </w:p>
-    <w:p>
-      <w:r>
-        <w:t>She reminded me of the girl in the programming club, someone who hid her emotions as easily as breathing, who tried her bes</w:t>
-      </w:r>
-      <w:r>
-        <w:t>t to avoid any sign of affection on her part. A shy, reserved person underneath the armor of a working adult.</w:t>
-      </w:r>
-    </w:p>
-    <w:p>
-      <w:r>
-        <w:t>Quiet, but trustworthy.</w:t>
-      </w:r>
-    </w:p>
-    <w:p>
-      <w:r>
-        <w:t>I clear my throat. The silence between us was unbearable.</w:t>
-      </w:r>
-    </w:p>
-    <w:p>
-      <w:r>
-        <w:t>Fake MC: “You have something?”</w:t>
-      </w:r>
-    </w:p>
-    <w:p>
-      <w:r>
-        <w:t>Another pause. Was she expecting idle chatter?</w:t>
-      </w:r>
-    </w:p>
-    <w:p>
-      <w:r>
-        <w:t>&lt;Fake Heroine has a resigned expression on her face.&gt;</w:t>
-      </w:r>
-    </w:p>
-    <w:p>
-      <w:r>
-        <w:t>Fake Heroine: “I do.”</w:t>
-      </w:r>
-    </w:p>
-    <w:p>
-      <w:r>
-        <w:t>(sound of pieces of paper being produced)</w:t>
-      </w:r>
-    </w:p>
-    <w:p>
-      <w:r>
-        <w:t>&lt;picture shows up, somewhat blurry. Fake Childhood Friend appears to be following Baddie 1 somewhere&gt;</w:t>
-      </w:r>
-    </w:p>
-    <w:p>
-      <w:r>
-        <w:t>Fake MC: “This is…”</w:t>
+      <w:proofErr w:type="gramStart"/>
+      <w:r>
+        <w:t>scene</w:t>
+      </w:r>
+      <w:proofErr w:type="gramEnd"/>
+      <w:r>
+        <w:t xml:space="preserve"> turns to black, as if transitioning to another one.&gt;</w:t>
+      </w:r>
+    </w:p>
+    <w:p>
+      <w:r>
+        <w:t>(sound of running)</w:t>
       </w:r>
     </w:p>
     <w:p>
@@ -1315,82 +2034,10 @@
         <w:t>Fake Heroine: “</w:t>
       </w:r>
       <w:r>
-        <w:t xml:space="preserve">Shot from a security camera in </w:t>
-      </w:r>
-      <w:proofErr w:type="spellStart"/>
-      <w:r>
-        <w:t>Izumo’s</w:t>
-      </w:r>
-      <w:proofErr w:type="spellEnd"/>
-      <w:r>
-        <w:t xml:space="preserve"> industrial district. Taken a week ago.”</w:t>
-      </w:r>
-    </w:p>
-    <w:p>
-      <w:r>
-        <w:t>Fake MC: “…and the address on the back…”</w:t>
-      </w:r>
-    </w:p>
-    <w:p>
-      <w:r>
-        <w:t>Fake Heroine: “Did some snooping around. Came up with this as a location.”</w:t>
-      </w:r>
-    </w:p>
-    <w:p>
-      <w:r>
-        <w:t>Fake MC: “Location to?”</w:t>
-      </w:r>
-    </w:p>
-    <w:p>
-      <w:r>
-        <w:t>Fake Heroine: “What do you think?”</w:t>
-      </w:r>
-    </w:p>
-    <w:p>
-      <w:r>
-        <w:t>To the place that she was kidnapped, held against her will by someone who dared touch my girl. I would have been fine if she was dead or had ran away from home, but what the hell was this?!</w:t>
-      </w:r>
-      <w:r>
-        <w:t xml:space="preserve"> What the </w:t>
-      </w:r>
-      <w:proofErr w:type="spellStart"/>
-      <w:r>
-        <w:t>actu</w:t>
-      </w:r>
-      <w:proofErr w:type="spellEnd"/>
-      <w:r>
-        <w:t>-</w:t>
-      </w:r>
-    </w:p>
-    <w:p>
-      <w:r>
-        <w:t>&lt;Fake Heroine smiles&gt;</w:t>
-      </w:r>
-    </w:p>
-    <w:p>
-      <w:r>
-        <w:t>Fake Heroine: “Know what to do then?”</w:t>
-      </w:r>
-    </w:p>
-    <w:p>
-      <w:r>
-        <w:t>Fake MC: “Of course.”</w:t>
-      </w:r>
-    </w:p>
-    <w:p>
-      <w:r>
-        <w:t>&lt;scene turns to black, as if transitioning to another one.&gt;</w:t>
-      </w:r>
-    </w:p>
-    <w:p>
-      <w:r>
-        <w:t>(sound of running)</w:t>
-      </w:r>
-    </w:p>
-    <w:p>
-      <w:r>
-        <w:lastRenderedPageBreak/>
-        <w:t>Fake Heroine: “Farewell, hero.”</w:t>
+        <w:t>…and farewell</w:t>
+      </w:r>
+      <w:r>
+        <w:t>.”</w:t>
       </w:r>
     </w:p>
     <w:p>
@@ -1424,7 +2071,33 @@
     </w:p>
     <w:p>
       <w:r>
-        <w:t>I run through unfamiliar streets, the blue shine of my smartphone a guiding light within the darkness. Few others were present, now that most manufacturing plants had shut down for the night, leaving an eerie emptiness in the narrow streets.</w:t>
+        <w:t>I r</w:t>
+      </w:r>
+      <w:r>
+        <w:t>an</w:t>
+      </w:r>
+      <w:r>
+        <w:t xml:space="preserve"> through unfamiliar streets, the blue shine of my smartphone a guiding light within the darkness. Few others were present, now that most manufacturing plants had shut down for the night</w:t>
+      </w:r>
+      <w:r>
+        <w:t>. A</w:t>
+      </w:r>
+      <w:r>
+        <w:t xml:space="preserve">n eerie </w:t>
+      </w:r>
+      <w:proofErr w:type="gramStart"/>
+      <w:r>
+        <w:t xml:space="preserve">emptiness </w:t>
+      </w:r>
+      <w:r>
+        <w:t xml:space="preserve"> pervaded</w:t>
+      </w:r>
+      <w:proofErr w:type="gramEnd"/>
+      <w:r>
+        <w:t xml:space="preserve"> </w:t>
+      </w:r>
+      <w:r>
+        <w:t>in the narrow streets.</w:t>
       </w:r>
     </w:p>
     <w:p>
@@ -1434,7 +2107,10 @@
     </w:p>
     <w:p>
       <w:r>
-        <w:t>Even now, that bastard may be doing unspeakable things to her.</w:t>
+        <w:t xml:space="preserve">Even now, that ugly </w:t>
+      </w:r>
+      <w:r>
+        <w:t>bastard may be doing unspeakable things to her.</w:t>
       </w:r>
     </w:p>
     <w:p>
@@ -1444,12 +2120,19 @@
     </w:p>
     <w:p>
       <w:r>
+        <w:lastRenderedPageBreak/>
         <w:t>Good. Just wait.</w:t>
       </w:r>
     </w:p>
     <w:p>
       <w:r>
-        <w:t>I’ll tear that nameless bastard apart.</w:t>
+        <w:t xml:space="preserve">I’ll tear that nameless </w:t>
+      </w:r>
+      <w:r>
+        <w:t>monster</w:t>
+      </w:r>
+      <w:r>
+        <w:t xml:space="preserve"> apart.</w:t>
       </w:r>
     </w:p>
     <w:p>
@@ -1474,7 +2157,13 @@
     </w:p>
     <w:p>
       <w:r>
-        <w:t>I pocket my phone once more, taking in what stood before me.</w:t>
+        <w:t>I pocket</w:t>
+      </w:r>
+      <w:r>
+        <w:t>ed my phone</w:t>
+      </w:r>
+      <w:r>
+        <w:t>, taking in what stood before me.</w:t>
       </w:r>
     </w:p>
     <w:p>
@@ -1517,63 +2206,92 @@
     </w:p>
     <w:p>
       <w:r>
+        <w:t xml:space="preserve">Bile rushed up my throat and I forced it downwards, hand over my mouth as I scrambled back up. The stench was still fresh in my memories, the pieces and the redness and </w:t>
+      </w:r>
+      <w:proofErr w:type="spellStart"/>
+      <w:r>
+        <w:t>th</w:t>
+      </w:r>
+      <w:proofErr w:type="spellEnd"/>
+      <w:r>
+        <w:t>-</w:t>
+      </w:r>
+    </w:p>
+    <w:p>
+      <w:r>
+        <w:t>Shit, no, focus! I couldn’t waver now. It was perfectly clear what had happened, but that meant I needed to stay as calm as p</w:t>
+      </w:r>
+      <w:r>
+        <w:t>ossible. I needed to call the police, and for that to happen, I need to get my phone.</w:t>
+      </w:r>
+    </w:p>
+    <w:p>
+      <w:r>
+        <w:t>Get my phone.</w:t>
+      </w:r>
+    </w:p>
+    <w:p>
+      <w:r>
+        <w:t>Get my phone!</w:t>
+      </w:r>
+    </w:p>
+    <w:p>
+      <w:r>
+        <w:t>(the phone clatters onto the ground)</w:t>
+      </w:r>
+    </w:p>
+    <w:p>
+      <w:r>
+        <w:t>(faint footsteps could be heard)</w:t>
+      </w:r>
+    </w:p>
+    <w:p>
+      <w:r>
+        <w:t>It slipped</w:t>
+      </w:r>
+      <w:r>
+        <w:t xml:space="preserve"> out of my clammy grasp, and I look</w:t>
+      </w:r>
+      <w:r>
+        <w:t>ed</w:t>
+      </w:r>
+      <w:r>
+        <w:t xml:space="preserve"> at my hands.</w:t>
+      </w:r>
+    </w:p>
+    <w:p>
+      <w:r>
+        <w:t>They were shaking, sweaty and pale in the moonlight.</w:t>
+      </w:r>
+    </w:p>
+    <w:p>
+      <w:r>
+        <w:t>So I need</w:t>
+      </w:r>
+      <w:r>
+        <w:t>ed</w:t>
+      </w:r>
+      <w:r>
+        <w:t xml:space="preserve"> to calm down. Need</w:t>
+      </w:r>
+      <w:r>
+        <w:t>ed</w:t>
+      </w:r>
+      <w:r>
+        <w:t xml:space="preserve"> to breathe </w:t>
+      </w:r>
+      <w:r>
+        <w:t>and get control of my body.</w:t>
+      </w:r>
+    </w:p>
+    <w:p>
+      <w:r>
+        <w:t>Everything was going to be fine.</w:t>
+      </w:r>
+    </w:p>
+    <w:p>
+      <w:r>
         <w:lastRenderedPageBreak/>
-        <w:t xml:space="preserve">Bile rushed up my throat and I forced it downwards, hand over my mouth as I scrambled back up. The stench was still fresh in my memories, the pieces and the redness and </w:t>
-      </w:r>
-      <w:proofErr w:type="spellStart"/>
-      <w:r>
-        <w:t>th</w:t>
-      </w:r>
-      <w:proofErr w:type="spellEnd"/>
-      <w:r>
-        <w:t>-</w:t>
-      </w:r>
-    </w:p>
-    <w:p>
-      <w:r>
-        <w:t>Shit, no, focus! I couldn’t waver now. It was perfectly clear what had happened, but that meant I needed to stay as calm as p</w:t>
-      </w:r>
-      <w:r>
-        <w:t>ossible. I needed to call the police, and for that to happen, I need to get my phone.</w:t>
-      </w:r>
-    </w:p>
-    <w:p>
-      <w:r>
-        <w:t>Get my phone.</w:t>
-      </w:r>
-    </w:p>
-    <w:p>
-      <w:r>
-        <w:t>Get my phone!</w:t>
-      </w:r>
-    </w:p>
-    <w:p>
-      <w:r>
-        <w:t>(the phone clatters onto the ground)</w:t>
-      </w:r>
-    </w:p>
-    <w:p>
-      <w:r>
-        <w:t>(faint footsteps could be heard)</w:t>
-      </w:r>
-    </w:p>
-    <w:p>
-      <w:r>
-        <w:t>It slips out of my clammy grasp, and I look at my hands.</w:t>
-      </w:r>
-    </w:p>
-    <w:p>
-      <w:r>
-        <w:t>They were shaking, sweaty and pale in the moonlight.</w:t>
-      </w:r>
-    </w:p>
-    <w:p>
-      <w:r>
-        <w:t>So I need to calm down. Need to breathe first and get control of my body once more.</w:t>
-      </w:r>
-    </w:p>
-    <w:p>
-      <w:r>
         <w:t>But I had ran out of time.</w:t>
       </w:r>
     </w:p>
@@ -1620,7 +2338,13 @@
     </w:p>
     <w:p>
       <w:r>
-        <w:t>No. That wasn’t what was important here. I push myself up, taking a step backwards for every step forward he made.</w:t>
+        <w:t xml:space="preserve">No. That wasn’t what was important here. I </w:t>
+      </w:r>
+      <w:r>
+        <w:t>got up</w:t>
+      </w:r>
+      <w:r>
+        <w:t>, taking a step backwards for every step forward he made.</w:t>
       </w:r>
     </w:p>
     <w:p>
@@ -1665,38 +2389,54 @@
     </w:p>
     <w:p>
       <w:r>
+        <w:t>The words lodge</w:t>
+      </w:r>
+      <w:r>
+        <w:t>d</w:t>
+      </w:r>
+      <w:r>
+        <w:t xml:space="preserve"> themselves in the back of my throat, unwilling to be spoken out into the world. As if, by saying them, I’d be giving up on that sliver of hope that she was still alive. That, perhaps, the tooth belonged to the man, and it was all just a ruse.</w:t>
+      </w:r>
+    </w:p>
+    <w:p>
+      <w:r>
+        <w:t>Baddie 1: “Not sure who you’re talking about, but...go on! Describe her to me! Maybe I’ll remember!”</w:t>
+      </w:r>
+    </w:p>
+    <w:p>
+      <w:r>
+        <w:t>Fake MC: “Shut the hell up, you bastard…”</w:t>
+      </w:r>
+    </w:p>
+    <w:p>
+      <w:r>
+        <w:t>Baddie 1: “Okay. But my offer still stands. If you can tell me…”</w:t>
+      </w:r>
+    </w:p>
+    <w:p>
+      <w:r>
+        <w:t>Fake MC: “Shut up!”</w:t>
+      </w:r>
+    </w:p>
+    <w:p>
+      <w:r>
+        <w:t>The unruly man raised up his hands, as if conceding. But the smile was still on his face, that smile full of teeth too large and too white. I shiver, and try to recollect my memories of her.</w:t>
+      </w:r>
+    </w:p>
+    <w:p>
+      <w:r>
+        <w:t>What was the colors of her eyes?</w:t>
+      </w:r>
+    </w:p>
+    <w:p>
+      <w:r>
+        <w:t>I can’t remember.</w:t>
+      </w:r>
+    </w:p>
+    <w:p>
+      <w:r>
         <w:lastRenderedPageBreak/>
-        <w:t>The words lodge themselves in the back of my throat, unwilling to be spoken out into the world. As if, by saying them, I’d be giving up on that sliver of hope that she was still alive. That, perhaps, the tooth belonged to the man, and it was all just a ruse.</w:t>
-      </w:r>
-    </w:p>
-    <w:p>
-      <w:r>
-        <w:t>Baddie 1: “Not sure who you’re talking about, but...go on! Describe her to me! Maybe I’ll remember!”</w:t>
-      </w:r>
-    </w:p>
-    <w:p>
-      <w:r>
-        <w:t>Fake MC: “Shut the hell up, you bastard…”</w:t>
-      </w:r>
-    </w:p>
-    <w:p>
-      <w:r>
-        <w:t>Baddie 1: “Okay. But my offer still stands. If you can tell me…”</w:t>
-      </w:r>
-    </w:p>
-    <w:p>
-      <w:r>
-        <w:t>Fake MC: “Shut up!”</w:t>
-      </w:r>
-    </w:p>
-    <w:p>
-      <w:r>
-        <w:t>The unruly man raised up his hands, as if conceding. But the smile was still on his face, that smile full of teeth too large and too white. I shiver, and try to recollect my memories of her.</w:t>
-      </w:r>
-    </w:p>
-    <w:p>
-      <w:r>
-        <w:t>What was the colors of her eyes?</w:t>
+        <w:t>The length of her hair?</w:t>
       </w:r>
     </w:p>
     <w:p>
@@ -1706,7 +2446,7 @@
     </w:p>
     <w:p>
       <w:r>
-        <w:t>The length of her hair?</w:t>
+        <w:t>The clothes that she wore?</w:t>
       </w:r>
     </w:p>
     <w:p>
@@ -1716,16 +2456,6 @@
     </w:p>
     <w:p>
       <w:r>
-        <w:t>The clothes that she wore?</w:t>
-      </w:r>
-    </w:p>
-    <w:p>
-      <w:r>
-        <w:t>I can’t remember.</w:t>
-      </w:r>
-    </w:p>
-    <w:p>
-      <w:r>
         <w:t>The name that she…</w:t>
       </w:r>
     </w:p>
@@ -1789,7 +2519,6 @@
     </w:p>
     <w:p>
       <w:r>
-        <w:lastRenderedPageBreak/>
         <w:t>Fake MC: “Ah…”</w:t>
       </w:r>
     </w:p>
@@ -1859,7 +2588,14 @@
     </w:p>
     <w:p>
       <w:r>
-        <w:t>They sank their fangs into my lungs, and they blinded my eyes as I tried to see through the teary veil.</w:t>
+        <w:lastRenderedPageBreak/>
+        <w:t xml:space="preserve">They sank their fangs into my lungs, and they blinded my </w:t>
+      </w:r>
+      <w:r>
+        <w:t>eyes with a</w:t>
+      </w:r>
+      <w:r>
+        <w:t xml:space="preserve"> teary veil.</w:t>
       </w:r>
     </w:p>
     <w:p>
@@ -1908,7 +2644,10 @@
     </w:p>
     <w:p>
       <w:r>
-        <w:t>I hit the asphalt face first, and a brilliant flash of pain burns into my eyes. Sticky, warm fluids drip from my nose. They taste like salt and iron, a mixture of snot and blood.</w:t>
+        <w:t>I hit the asphalt face first, and a brilliant flash of pain burns into my eyes. Sticky, warm fluids drip</w:t>
+      </w:r>
+      <w:r>
+        <w:t>ped from my nose, tasting of salt and iron.</w:t>
       </w:r>
     </w:p>
     <w:p>
@@ -1923,7 +2662,13 @@
     </w:p>
     <w:p>
       <w:r>
-        <w:t>I push myself upwards, stumbling against a wall. The ringing came from the pain, but the howling…</w:t>
+        <w:t>I stumbl</w:t>
+      </w:r>
+      <w:r>
+        <w:t>ed</w:t>
+      </w:r>
+      <w:r>
+        <w:t xml:space="preserve"> against a wall. The ringing came from the pain, but the howling…</w:t>
       </w:r>
     </w:p>
     <w:p>
@@ -1933,7 +2678,13 @@
     </w:p>
     <w:p>
       <w:r>
-        <w:t>But there would be no witch inside, only me.</w:t>
+        <w:t xml:space="preserve">But there would be no </w:t>
+      </w:r>
+      <w:r>
+        <w:t>powerful witch waiting, only a normal high school boy</w:t>
+      </w:r>
+      <w:r>
+        <w:t>.</w:t>
       </w:r>
     </w:p>
     <w:p>
@@ -1956,59 +2707,88 @@
     </w:p>
     <w:p>
       <w:r>
+        <w:t xml:space="preserve">I’ll run, so I can hold onto these </w:t>
+      </w:r>
+      <w:r>
+        <w:t>vestiges.</w:t>
+      </w:r>
+    </w:p>
+    <w:p>
+      <w:r>
+        <w:t>I’ll live, so I can one day reclaim those memories.</w:t>
+      </w:r>
+    </w:p>
+    <w:p>
+      <w:r>
+        <w:t>Baddie 1: “But what’s lost can’t be reclaimed.”</w:t>
+      </w:r>
+    </w:p>
+    <w:p>
+      <w:r>
+        <w:t>Before I could react, another flash of pain blossomed, a painful impact followed by an audible crack. I f</w:t>
+      </w:r>
+      <w:r>
+        <w:t>e</w:t>
+      </w:r>
+      <w:r>
+        <w:t>ll against the wall, my mind bursting at the seams with all the questions that I couldn’t answer.</w:t>
+      </w:r>
+    </w:p>
+    <w:p>
+      <w:r>
+        <w:t>How was he faster than me? How was he stronger than me? How was he better than me?</w:t>
+      </w:r>
+    </w:p>
+    <w:p>
+      <w:r>
+        <w:t>(crunch sound)</w:t>
+      </w:r>
+    </w:p>
+    <w:p>
+      <w:r>
+        <w:t>Fake MC: “AAAGHGHGHGHGHH!!”</w:t>
+      </w:r>
+    </w:p>
+    <w:p>
+      <w:r>
+        <w:t>Baddie 1: “Good job on the run though.”</w:t>
+      </w:r>
+    </w:p>
+    <w:p>
+      <w:r>
+        <w:t xml:space="preserve">My, my leg! It </w:t>
+      </w:r>
+      <w:proofErr w:type="spellStart"/>
+      <w:r>
+        <w:t>fu</w:t>
+      </w:r>
+      <w:proofErr w:type="spellEnd"/>
+      <w:r>
+        <w:t>-</w:t>
+      </w:r>
+    </w:p>
+    <w:p>
+      <w:r>
         <w:lastRenderedPageBreak/>
-        <w:t xml:space="preserve">I’ll run, so I can hold onto these </w:t>
-      </w:r>
-      <w:r>
-        <w:t>vestiges.</w:t>
-      </w:r>
-    </w:p>
-    <w:p>
-      <w:r>
-        <w:t>I’ll live, so I can one day reclaim those memories.</w:t>
-      </w:r>
-    </w:p>
-    <w:p>
-      <w:r>
-        <w:t>Baddie 1: “But what’s lost can’t be reclaimed.”</w:t>
-      </w:r>
-    </w:p>
-    <w:p>
-      <w:r>
-        <w:t>Before I could react, another flash of pain blossomed, a painful impact followed by an audible crack. I fall against the wall, my mind bursting at the seams with all the questions that I couldn’t answer.</w:t>
-      </w:r>
-    </w:p>
-    <w:p>
-      <w:r>
-        <w:t>How was he faster than me? How was he stronger than me? How was he better than me?</w:t>
-      </w:r>
-    </w:p>
-    <w:p>
-      <w:r>
         <w:t>(crunch sound)</w:t>
       </w:r>
     </w:p>
     <w:p>
       <w:r>
-        <w:t>Fake MC: “AAAGHGHGHGHGHH!!”</w:t>
-      </w:r>
-    </w:p>
-    <w:p>
-      <w:r>
-        <w:t>Baddie 1: “Good job on the run though.”</w:t>
-      </w:r>
-    </w:p>
-    <w:p>
-      <w:r>
-        <w:t xml:space="preserve">My, my leg! It </w:t>
-      </w:r>
-      <w:proofErr w:type="spellStart"/>
-      <w:r>
-        <w:t>fu</w:t>
-      </w:r>
-      <w:proofErr w:type="spellEnd"/>
-      <w:r>
-        <w:t>-</w:t>
+        <w:t>Fake MC: “GAAAAAAAAAHHHHH!!”</w:t>
+      </w:r>
+    </w:p>
+    <w:p>
+      <w:r>
+        <w:t>Baddie 1: “</w:t>
+      </w:r>
+      <w:r>
+        <w:t>Doesn’t mean I like you, but yeah, nice to see some effort.”</w:t>
+      </w:r>
+    </w:p>
+    <w:p>
+      <w:r>
+        <w:t>Shit, I can’t even feel them an-</w:t>
       </w:r>
     </w:p>
     <w:p>
@@ -2018,20 +2798,25 @@
     </w:p>
     <w:p>
       <w:r>
-        <w:t>Fake MC: “GAAAAAAAAAHHHHH!!”</w:t>
-      </w:r>
-    </w:p>
-    <w:p>
-      <w:r>
-        <w:t>Baddie 1: “</w:t>
-      </w:r>
-      <w:r>
-        <w:t>Doesn’t mean I like you, but yeah, nice to see some effort.”</w:t>
-      </w:r>
-    </w:p>
-    <w:p>
-      <w:r>
-        <w:t>Shit, I can’t even feel them an-</w:t>
+        <w:t>Fake MC: “</w:t>
+      </w:r>
+      <w:proofErr w:type="spellStart"/>
+      <w:r>
+        <w:t>Waaagghhh</w:t>
+      </w:r>
+      <w:proofErr w:type="spellEnd"/>
+      <w:r>
+        <w:t>!”</w:t>
+      </w:r>
+    </w:p>
+    <w:p>
+      <w:r>
+        <w:t>Baddie 1: “Tried harder than some others, at least.”</w:t>
+      </w:r>
+    </w:p>
+    <w:p>
+      <w:r>
+        <w:t>Fuck, was this how I was going t-</w:t>
       </w:r>
     </w:p>
     <w:p>
@@ -2045,34 +2830,6 @@
       </w:r>
       <w:proofErr w:type="spellStart"/>
       <w:r>
-        <w:t>Waaagghhh</w:t>
-      </w:r>
-      <w:proofErr w:type="spellEnd"/>
-      <w:r>
-        <w:t>!”</w:t>
-      </w:r>
-    </w:p>
-    <w:p>
-      <w:r>
-        <w:t>Baddie 1: “Tried harder than some others, at least.”</w:t>
-      </w:r>
-    </w:p>
-    <w:p>
-      <w:r>
-        <w:t>Fuck, was this how I was going t-</w:t>
-      </w:r>
-    </w:p>
-    <w:p>
-      <w:r>
-        <w:t>(crunch sound)</w:t>
-      </w:r>
-    </w:p>
-    <w:p>
-      <w:r>
-        <w:t>Fake MC: “</w:t>
-      </w:r>
-      <w:proofErr w:type="spellStart"/>
-      <w:r>
         <w:t>Ooohh</w:t>
       </w:r>
       <w:proofErr w:type="spellEnd"/>
@@ -2117,57 +2874,57 @@
     </w:p>
     <w:p>
       <w:r>
+        <w:t>(footsteps, disappearing into the distance)</w:t>
+      </w:r>
+    </w:p>
+    <w:p>
+      <w:r>
+        <w:t>&lt;scene is that of the moon, and of buildings&gt;</w:t>
+      </w:r>
+    </w:p>
+    <w:p>
+      <w:r>
+        <w:t>Ah, my vision is fading.</w:t>
+      </w:r>
+    </w:p>
+    <w:p>
+      <w:r>
+        <w:t>I couldn’t feel anything anymore.</w:t>
+      </w:r>
+    </w:p>
+    <w:p>
+      <w:r>
+        <w:t>I was completely alone.</w:t>
+      </w:r>
+    </w:p>
+    <w:p>
+      <w:r>
+        <w:t>Could I even speak?</w:t>
+      </w:r>
+    </w:p>
+    <w:p>
+      <w:r>
+        <w:t>I couldn’t even breathe.</w:t>
+      </w:r>
+    </w:p>
+    <w:p>
+      <w:r>
+        <w:t>So it’s over for me.</w:t>
+      </w:r>
+    </w:p>
+    <w:p>
+      <w:r>
+        <w:t>Are you waiting?</w:t>
+      </w:r>
+    </w:p>
+    <w:p>
+      <w:r>
+        <w:t>Sorry for not seeing you earlier.</w:t>
+      </w:r>
+    </w:p>
+    <w:p>
+      <w:r>
         <w:lastRenderedPageBreak/>
-        <w:t>(footsteps, disappearing into the distance)</w:t>
-      </w:r>
-    </w:p>
-    <w:p>
-      <w:r>
-        <w:t>&lt;scene is that of the moon, and of buildings&gt;</w:t>
-      </w:r>
-    </w:p>
-    <w:p>
-      <w:r>
-        <w:t>Ah, my vision is fading.</w:t>
-      </w:r>
-    </w:p>
-    <w:p>
-      <w:r>
-        <w:t>I couldn’t feel anything anymore.</w:t>
-      </w:r>
-    </w:p>
-    <w:p>
-      <w:r>
-        <w:t>I was completely alone.</w:t>
-      </w:r>
-    </w:p>
-    <w:p>
-      <w:r>
-        <w:t>Could I even speak?</w:t>
-      </w:r>
-    </w:p>
-    <w:p>
-      <w:r>
-        <w:t>I couldn’t even breathe.</w:t>
-      </w:r>
-    </w:p>
-    <w:p>
-      <w:r>
-        <w:t>So it’s over for me.</w:t>
-      </w:r>
-    </w:p>
-    <w:p>
-      <w:r>
-        <w:t>Are you waiting?</w:t>
-      </w:r>
-    </w:p>
-    <w:p>
-      <w:r>
-        <w:t>Sorry for not seeing you earlier.</w:t>
-      </w:r>
-    </w:p>
-    <w:p>
-      <w:r>
         <w:t>Just give me a bit.</w:t>
       </w:r>
     </w:p>
@@ -2182,8 +2939,6 @@
       </w:r>
     </w:p>
     <w:p>
-      <w:bookmarkStart w:id="0" w:name="_GoBack"/>
-      <w:bookmarkEnd w:id="0"/>
       <w:r>
         <w:t>I’ll see you soon, Seika.</w:t>
       </w:r>
@@ -2233,7 +2988,19 @@
     </w:p>
     <w:p>
       <w:r>
-        <w:t>But the police definitely won’t do what I want to do.</w:t>
+        <w:t>But the police definitely w</w:t>
+      </w:r>
+      <w:r>
+        <w:t>ouldn’</w:t>
+      </w:r>
+      <w:r>
+        <w:t>t do what I want</w:t>
+      </w:r>
+      <w:r>
+        <w:t>ed</w:t>
+      </w:r>
+      <w:r>
+        <w:t xml:space="preserve"> to do.</w:t>
       </w:r>
     </w:p>
     <w:p>
@@ -2263,23 +3030,360 @@
     </w:p>
     <w:p>
       <w:r>
-        <w:t>Before I realized what I was doing, I kicked off with my left foot, clearing the rest of the distance in an instant. In the next, my fist found his face, a sharp impact lancing up my arm as it crunches into his face.</w:t>
-      </w:r>
-    </w:p>
-    <w:p>
-      <w:r>
-        <w:t>Blood spirals out of his nose as he falls back, crashing into a wall.</w:t>
+        <w:t xml:space="preserve">Before I realized what I was doing, I kicked off with my left foot, clearing the rest of the distance in an instant. In the next, my fist found his face, a sharp impact </w:t>
+      </w:r>
+      <w:r>
+        <w:t>lancing up my arm as it crunched</w:t>
+      </w:r>
+      <w:r>
+        <w:t xml:space="preserve"> into his face.</w:t>
+      </w:r>
+    </w:p>
+    <w:p>
+      <w:r>
+        <w:t>Blood spira</w:t>
+      </w:r>
+      <w:r>
+        <w:t>lled out of his nose as he fell</w:t>
+      </w:r>
+      <w:r>
+        <w:t xml:space="preserve"> back, crashing into a wall.</w:t>
+      </w:r>
+    </w:p>
+    <w:p>
+      <w:r>
+        <w:t>That felt good.</w:t>
+      </w:r>
+    </w:p>
+    <w:p>
+      <w:r>
+        <w:t>But not good enough.</w:t>
+      </w:r>
+    </w:p>
+    <w:p>
+      <w:r>
+        <w:t>(</w:t>
+      </w:r>
+      <w:proofErr w:type="gramStart"/>
+      <w:r>
+        <w:t>bang</w:t>
+      </w:r>
+      <w:proofErr w:type="gramEnd"/>
+      <w:r>
+        <w:t xml:space="preserve"> sound, as if kicking a metal wall)</w:t>
+      </w:r>
+    </w:p>
+    <w:p>
+      <w:r>
+        <w:t>The wall of</w:t>
+      </w:r>
+      <w:r>
+        <w:t xml:space="preserve"> the dilapidated warehouse bent</w:t>
+      </w:r>
+      <w:r>
+        <w:t xml:space="preserve"> from the i</w:t>
+      </w:r>
+      <w:r>
+        <w:t>mpact of my kick. His body folded over it as I dro</w:t>
+      </w:r>
+      <w:r>
+        <w:t>ve my foot into his chest. Something was giving away in there. His ribs, probably. Vomit spewed from his mouth next, and I could see something that vaguely looked like a finger.</w:t>
+      </w:r>
+    </w:p>
+    <w:p>
+      <w:r>
+        <w:t>Fake MC: “BASTARD!”</w:t>
+      </w:r>
+    </w:p>
+    <w:p>
+      <w:r>
+        <w:t>&lt;</w:t>
+      </w:r>
+      <w:proofErr w:type="gramStart"/>
+      <w:r>
+        <w:t>scene</w:t>
+      </w:r>
+      <w:proofErr w:type="gramEnd"/>
+      <w:r>
+        <w:t xml:space="preserve"> shakes&gt;</w:t>
+      </w:r>
+    </w:p>
+    <w:p>
+      <w:r>
+        <w:t>Grabbing him by the hair and the collar of his shirt, I lift</w:t>
+      </w:r>
+      <w:r>
+        <w:t>ed him up and thre</w:t>
+      </w:r>
+      <w:r>
+        <w:t>w him over my shoulder</w:t>
+      </w:r>
+      <w:r>
+        <w:t>, body slamming him into concrete</w:t>
+      </w:r>
+      <w:r>
+        <w:t>. But there was no cry of pain, no reaction from him, eve</w:t>
+      </w:r>
+      <w:r>
+        <w:t>n if he was so hilariously weak and fragile.</w:t>
+      </w:r>
+    </w:p>
+    <w:p>
+      <w:r>
+        <w:t>(</w:t>
+      </w:r>
+      <w:proofErr w:type="gramStart"/>
+      <w:r>
+        <w:t>heavy</w:t>
+      </w:r>
+      <w:proofErr w:type="gramEnd"/>
+      <w:r>
+        <w:t xml:space="preserve"> meaty thump)</w:t>
       </w:r>
     </w:p>
     <w:p>
       <w:r>
         <w:lastRenderedPageBreak/>
-        <w:t>That felt good.</w:t>
-      </w:r>
-    </w:p>
-    <w:p>
-      <w:r>
-        <w:t>But not good enough.</w:t>
+        <w:t>Another kick to his chest sent the downed man rolling on the pavement, crumpled, fetal.</w:t>
+      </w:r>
+    </w:p>
+    <w:p>
+      <w:r>
+        <w:t>It felt good.</w:t>
+      </w:r>
+    </w:p>
+    <w:p>
+      <w:r>
+        <w:t>I had a black belt in three different martial arts, but in the end, passionate violence felt the best.</w:t>
+      </w:r>
+    </w:p>
+    <w:p>
+      <w:r>
+        <w:t xml:space="preserve">My hands were trembling in the silver moonlight. </w:t>
+      </w:r>
+      <w:r>
+        <w:t xml:space="preserve">It had been from fear, but now, had it become </w:t>
+      </w:r>
+      <w:proofErr w:type="spellStart"/>
+      <w:r>
+        <w:t>excitiement</w:t>
+      </w:r>
+      <w:proofErr w:type="spellEnd"/>
+      <w:r>
+        <w:t>?</w:t>
+      </w:r>
+    </w:p>
+    <w:p>
+      <w:r>
+        <w:t>I clench them, willing them to stop.</w:t>
+      </w:r>
+    </w:p>
+    <w:p>
+      <w:r>
+        <w:t xml:space="preserve">No. </w:t>
+      </w:r>
+      <w:r>
+        <w:t>It was revenge.</w:t>
+      </w:r>
+    </w:p>
+    <w:p>
+      <w:r>
+        <w:t>Fake MC: “Apologize.”</w:t>
+      </w:r>
+    </w:p>
+    <w:p>
+      <w:r>
+        <w:t>Baddie 1: “…heh.”</w:t>
+      </w:r>
+    </w:p>
+    <w:p>
+      <w:r>
+        <w:t>Fake MC: “Apologize, you bastard!”</w:t>
+      </w:r>
+    </w:p>
+    <w:p>
+      <w:r>
+        <w:t>Baddie 1: “For what?”</w:t>
+      </w:r>
+    </w:p>
+    <w:p>
+      <w:r>
+        <w:t>Fake MC: “FOR DOING ALL THIS! YOU KILLED HER! YOU ATE HER! PROSTRATE YOURSELF AND BEG FOR FORGIVENESS! REPENT! CONFESS! APOLOGIZE!</w:t>
+      </w:r>
+    </w:p>
+    <w:p>
+      <w:r>
+        <w:t>Fake MC: “…And maybe if you do, I won’t kill you.”</w:t>
+      </w:r>
+    </w:p>
+    <w:p>
+      <w:r>
+        <w:t>&lt;CG of Fake MC and Baddie 1 facing off. Baddie 1 is slowing getting up, crouched down. Fake MC’s body is tense, but he’s not in a fighting stance.&gt;</w:t>
+      </w:r>
+    </w:p>
+    <w:p>
+      <w:r>
+        <w:t>Baddie 1: “</w:t>
+      </w:r>
+      <w:proofErr w:type="spellStart"/>
+      <w:r>
+        <w:t>Heheh</w:t>
+      </w:r>
+      <w:proofErr w:type="spellEnd"/>
+      <w:r>
+        <w:t>…”</w:t>
+      </w:r>
+    </w:p>
+    <w:p>
+      <w:r>
+        <w:t>Fake MC: “What are you laughing at?”</w:t>
+      </w:r>
+    </w:p>
+    <w:p>
+      <w:r>
+        <w:t>Baddie 1: “You should be thanking me.”</w:t>
+      </w:r>
+    </w:p>
+    <w:p>
+      <w:r>
+        <w:t>Fake MC: “Huh?”</w:t>
+      </w:r>
+    </w:p>
+    <w:p>
+      <w:r>
+        <w:t>Baddie 1: “You should be thanking me, because you had fun, right?”</w:t>
+      </w:r>
+    </w:p>
+    <w:p>
+      <w:r>
+        <w:t xml:space="preserve">Baddie 1: “Doesn’t it feel good? Venting </w:t>
+      </w:r>
+      <w:r>
+        <w:t>out your anger and frustration? Pretending you aren’t powerless? Come on, boy, thank me!”</w:t>
+      </w:r>
+    </w:p>
+    <w:p>
+      <w:r>
+        <w:t>Fake MC: “…”</w:t>
+      </w:r>
+    </w:p>
+    <w:p>
+      <w:r>
+        <w:t>Baddie 1: “Thank me, because you’re the same kind of monster as me!”</w:t>
+      </w:r>
+    </w:p>
+    <w:p>
+      <w:r>
+        <w:t>Fake MC: “…shut up.”</w:t>
+      </w:r>
+    </w:p>
+    <w:p>
+      <w:r>
+        <w:t>Baddie 1: “What’s that half-hearted response? Let’s drown in violence together!”</w:t>
+      </w:r>
+    </w:p>
+    <w:p>
+      <w:r>
+        <w:t>Fake MC: “Shut up.”</w:t>
+      </w:r>
+    </w:p>
+    <w:p>
+      <w:r>
+        <w:t>Baddie 1: “Oh, what the fuck is this? Getting cold feet? Want me to go over how she died? Oh, but wait, you don’t even remember her now!”</w:t>
+      </w:r>
+    </w:p>
+    <w:p>
+      <w:r>
+        <w:lastRenderedPageBreak/>
+        <w:t>Fake MC: “</w:t>
+      </w:r>
+      <w:proofErr w:type="spellStart"/>
+      <w:r>
+        <w:t>Shutupshutupshutup</w:t>
+      </w:r>
+      <w:proofErr w:type="spellEnd"/>
+      <w:r>
+        <w:t>…”</w:t>
+      </w:r>
+    </w:p>
+    <w:p>
+      <w:r>
+        <w:t>Baddie 1: “You telling me to continue? Alright! First off, the freshness of the ingredient needed to be preserved. Did you know that fingernails are pretty much like potato chips? Anyways, started off with those, then the tongue, because it’s a rather flavorsome piece of meat, followed b-“</w:t>
+      </w:r>
+    </w:p>
+    <w:p>
+      <w:r>
+        <w:t>Fake MC: “SHUT UP!”</w:t>
+      </w:r>
+    </w:p>
+    <w:p>
+      <w:r>
+        <w:t>Baddie 1: “THEN MAKE ME!”</w:t>
+      </w:r>
+    </w:p>
+    <w:p>
+      <w:r>
+        <w:t>Accelerate.</w:t>
+      </w:r>
+    </w:p>
+    <w:p>
+      <w:r>
+        <w:t>I rush at him with all my might, until I could see the whites of his eyes.</w:t>
+      </w:r>
+    </w:p>
+    <w:p>
+      <w:r>
+        <w:t>Harden.</w:t>
+      </w:r>
+    </w:p>
+    <w:p>
+      <w:r>
+        <w:t>I clench my fist until my fingernails pierce my palms, blood boiling within.</w:t>
+      </w:r>
+    </w:p>
+    <w:p>
+      <w:r>
+        <w:t>Strike.</w:t>
+      </w:r>
+    </w:p>
+    <w:p>
+      <w:r>
+        <w:t>I lash outwards, right into his disfigured face.</w:t>
+      </w:r>
+    </w:p>
+    <w:p>
+      <w:r>
+        <w:t>In my mind’s eye, I had already knocked him down.</w:t>
+      </w:r>
+    </w:p>
+    <w:p>
+      <w:r>
+        <w:t>In my mind’s eye, I was tearing him to pieces.</w:t>
+      </w:r>
+    </w:p>
+    <w:p>
+      <w:r>
+        <w:t>In my mind’s eye, he was a bloody pulp.</w:t>
+      </w:r>
+    </w:p>
+    <w:p>
+      <w:r>
+        <w:t>But before me, he pulled down the collar of his shirt, and only then could I see his mouth.</w:t>
+      </w:r>
+    </w:p>
+    <w:p>
+      <w:r>
+        <w:t>A mouth of too-many teeth, every one of them sharp in the moon’s gaze.</w:t>
+      </w:r>
+    </w:p>
+    <w:p>
+      <w:r>
+        <w:t>Baddie 1: “Fenrir.”</w:t>
+      </w:r>
+    </w:p>
+    <w:p>
+      <w:r>
+        <w:t>A red flame encompassed his face as my blow struck true.</w:t>
       </w:r>
     </w:p>
     <w:p>
@@ -2288,21 +3392,11 @@
       </w:r>
       <w:proofErr w:type="gramStart"/>
       <w:r>
-        <w:t>bang</w:t>
+        <w:t>crunch</w:t>
       </w:r>
       <w:proofErr w:type="gramEnd"/>
       <w:r>
-        <w:t xml:space="preserve"> sound, as if kicking a metal wall)</w:t>
-      </w:r>
-    </w:p>
-    <w:p>
-      <w:r>
-        <w:t>The wall of the dilapidated warehouse bends from the impact of my kick. His body folds over it as I drive my foot into his chest. Something was giving away in there. His ribs, probably. Vomit spewed from his mouth next, and I could see something that vaguely looked like a finger.</w:t>
-      </w:r>
-    </w:p>
-    <w:p>
-      <w:r>
-        <w:t>Fake MC: “BASTARD!”</w:t>
+        <w:t>)</w:t>
       </w:r>
     </w:p>
     <w:p>
@@ -2315,12 +3409,17 @@
       </w:r>
       <w:proofErr w:type="gramEnd"/>
       <w:r>
-        <w:t xml:space="preserve"> shakes&gt;</w:t>
-      </w:r>
-    </w:p>
-    <w:p>
-      <w:r>
-        <w:t>Grabbing him by the hair and the collar of his shirt, I lift him up and throw him over my shoulder. But there was no cry of pain, no reaction from him, even if he was so hilariously weak.</w:t>
+        <w:t xml:space="preserve"> turns black and red&gt;</w:t>
+      </w:r>
+    </w:p>
+    <w:p>
+      <w:r>
+        <w:t>Eh?</w:t>
+      </w:r>
+    </w:p>
+    <w:p>
+      <w:r>
+        <w:t>What was this?</w:t>
       </w:r>
     </w:p>
     <w:p>
@@ -2329,328 +3428,49 @@
       </w:r>
       <w:proofErr w:type="gramStart"/>
       <w:r>
-        <w:t>heavy</w:t>
+        <w:t>tearing</w:t>
       </w:r>
       <w:proofErr w:type="gramEnd"/>
       <w:r>
-        <w:t xml:space="preserve"> meaty thump)</w:t>
-      </w:r>
-    </w:p>
-    <w:p>
-      <w:r>
-        <w:t>Another kick to his chest sent the downed man rolling on the pavement, crumpled, fetal.</w:t>
-      </w:r>
-    </w:p>
-    <w:p>
-      <w:r>
-        <w:t>It felt good.</w:t>
-      </w:r>
-    </w:p>
-    <w:p>
-      <w:r>
-        <w:t>I had a black belt in three different martial arts, but in the end, passionate violence felt the best.</w:t>
-      </w:r>
-    </w:p>
-    <w:p>
-      <w:r>
-        <w:t>My hands were trembling in the silver moonlight. Was it fear? Or was it excitement?</w:t>
-      </w:r>
-    </w:p>
-    <w:p>
-      <w:r>
-        <w:t>I clench them, willing them to stop.</w:t>
-      </w:r>
-    </w:p>
-    <w:p>
-      <w:r>
-        <w:t>It was revenge.</w:t>
-      </w:r>
-    </w:p>
-    <w:p>
-      <w:r>
-        <w:t>Fake MC: “Apologize.”</w:t>
-      </w:r>
-    </w:p>
-    <w:p>
-      <w:r>
-        <w:t>Baddie 1: “…heh.”</w:t>
-      </w:r>
-    </w:p>
-    <w:p>
-      <w:r>
-        <w:t>Fake MC: “Apologize, you bastard!”</w:t>
-      </w:r>
-    </w:p>
-    <w:p>
-      <w:r>
-        <w:t>Baddie 1: “For what?”</w:t>
-      </w:r>
-    </w:p>
-    <w:p>
-      <w:r>
-        <w:t>Fake MC: “FOR DOING ALL THIS! YOU KILLED HER! YOU ATE HER! PROSTRATE YOURSELF AND BEG FOR FORGIVENESS! REPENT! CONFESS! APOLOGIZE!</w:t>
-      </w:r>
-    </w:p>
-    <w:p>
-      <w:r>
-        <w:t>Fake MC: “…And maybe if you do, I won’t kill you.”</w:t>
-      </w:r>
-    </w:p>
-    <w:p>
-      <w:r>
-        <w:t>&lt;CG of Fake MC and Baddie 1 facing off. Baddie 1 is slowing getting up, crouched down. Fake MC’s body is tense, but he’s not in a fighting stance.&gt;</w:t>
-      </w:r>
-    </w:p>
-    <w:p>
-      <w:r>
-        <w:t>Baddie 1: “</w:t>
-      </w:r>
-      <w:proofErr w:type="spellStart"/>
-      <w:r>
-        <w:t>Heheh</w:t>
-      </w:r>
-      <w:proofErr w:type="spellEnd"/>
-      <w:r>
-        <w:t>…”</w:t>
-      </w:r>
-    </w:p>
-    <w:p>
-      <w:r>
-        <w:t>Fake MC: “What are you laughing at?”</w:t>
-      </w:r>
-    </w:p>
-    <w:p>
-      <w:r>
-        <w:t>Baddie 1: “You should be thanking me.”</w:t>
-      </w:r>
-    </w:p>
-    <w:p>
-      <w:r>
-        <w:t>Fake MC: “Huh?”</w:t>
+        <w:t xml:space="preserve"> sounds)</w:t>
+      </w:r>
+    </w:p>
+    <w:p>
+      <w:r>
+        <w:t>Ah.</w:t>
+      </w:r>
+    </w:p>
+    <w:p>
+      <w:r>
+        <w:t>It hurt.</w:t>
+      </w:r>
+    </w:p>
+    <w:p>
+      <w:r>
+        <w:t>It hurt so m-</w:t>
+      </w:r>
+    </w:p>
+    <w:p>
+      <w:r>
+        <w:t>(</w:t>
+      </w:r>
+      <w:proofErr w:type="gramStart"/>
+      <w:r>
+        <w:t>blood</w:t>
+      </w:r>
+      <w:proofErr w:type="gramEnd"/>
+      <w:r>
+        <w:t xml:space="preserve"> spraying sounds)</w:t>
+      </w:r>
+    </w:p>
+    <w:p>
+      <w:r>
+        <w:t>Baddie 1: “Ah. Messed up.”</w:t>
       </w:r>
     </w:p>
     <w:p>
       <w:r>
         <w:lastRenderedPageBreak/>
-        <w:t>Baddie 1: “You should be thanking me, because you had fun, right?”</w:t>
-      </w:r>
-    </w:p>
-    <w:p>
-      <w:r>
-        <w:t xml:space="preserve">Baddie 1: “Doesn’t it feel good? Venting </w:t>
-      </w:r>
-      <w:r>
-        <w:t>out your anger and frustration? Pretending you aren’t powerless? Come on, boy, thank me!”</w:t>
-      </w:r>
-    </w:p>
-    <w:p>
-      <w:r>
-        <w:t>Fake MC: “…”</w:t>
-      </w:r>
-    </w:p>
-    <w:p>
-      <w:r>
-        <w:t>Baddie 1: “Thank me, because you’re the same kind of monster as me!”</w:t>
-      </w:r>
-    </w:p>
-    <w:p>
-      <w:r>
-        <w:t>Fake MC: “…shut up.”</w:t>
-      </w:r>
-    </w:p>
-    <w:p>
-      <w:r>
-        <w:t>Baddie 1: “What’s that half-hearted response? Let’s drown in violence together!”</w:t>
-      </w:r>
-    </w:p>
-    <w:p>
-      <w:r>
-        <w:t>Fake MC: “Shut up.”</w:t>
-      </w:r>
-    </w:p>
-    <w:p>
-      <w:r>
-        <w:t>Baddie 1: “Oh, what the fuck is this? Getting cold feet? Want me to go over how she died? Oh, but wait, you don’t even remember her now!”</w:t>
-      </w:r>
-    </w:p>
-    <w:p>
-      <w:r>
-        <w:t>Fake MC: “</w:t>
-      </w:r>
-      <w:proofErr w:type="spellStart"/>
-      <w:r>
-        <w:t>Shutupshutupshutup</w:t>
-      </w:r>
-      <w:proofErr w:type="spellEnd"/>
-      <w:r>
-        <w:t>…”</w:t>
-      </w:r>
-    </w:p>
-    <w:p>
-      <w:r>
-        <w:t>Baddie 1: “You telling me to continue? Alright! First off, the freshness of the ingredient needed to be preserved. Did you know that fingernails are pretty much like potato chips? Anyways, started off with those, then the tongue, because it’s a rather flavorsome piece of meat, followed b-“</w:t>
-      </w:r>
-    </w:p>
-    <w:p>
-      <w:r>
-        <w:t>Fake MC: “SHUT UP!”</w:t>
-      </w:r>
-    </w:p>
-    <w:p>
-      <w:r>
-        <w:t>Baddie 1: “THEN MAKE ME!”</w:t>
-      </w:r>
-    </w:p>
-    <w:p>
-      <w:r>
-        <w:t>Accelerate.</w:t>
-      </w:r>
-    </w:p>
-    <w:p>
-      <w:r>
-        <w:t>I rush at him with all my might, until I could see the whites of his eyes.</w:t>
-      </w:r>
-    </w:p>
-    <w:p>
-      <w:r>
-        <w:t>Harden.</w:t>
-      </w:r>
-    </w:p>
-    <w:p>
-      <w:r>
-        <w:t>I clench my fist until my fingernails pierce my palms, blood boiling within.</w:t>
-      </w:r>
-    </w:p>
-    <w:p>
-      <w:r>
-        <w:t>Strike.</w:t>
-      </w:r>
-    </w:p>
-    <w:p>
-      <w:r>
-        <w:t>I lash outwards, right into his disfigured face.</w:t>
-      </w:r>
-    </w:p>
-    <w:p>
-      <w:r>
-        <w:t>In my mind’s eye, I had already knocked him down.</w:t>
-      </w:r>
-    </w:p>
-    <w:p>
-      <w:r>
-        <w:t>In my mind’s eye, I was tearing him to pieces.</w:t>
-      </w:r>
-    </w:p>
-    <w:p>
-      <w:r>
-        <w:t>In my mind’s eye, he was a bloody pulp.</w:t>
-      </w:r>
-    </w:p>
-    <w:p>
-      <w:r>
-        <w:t>But before me, he pulled down the collar of his shirt, and only then could I see his mouth.</w:t>
-      </w:r>
-    </w:p>
-    <w:p>
-      <w:r>
-        <w:t>A mouth of too-many teeth, every one of them sharp in the moon’s gaze.</w:t>
-      </w:r>
-    </w:p>
-    <w:p>
-      <w:r>
-        <w:t>Baddie 1: “Fenrir.”</w:t>
-      </w:r>
-    </w:p>
-    <w:p>
-      <w:r>
-        <w:t>A red flame encompassed his face as my blow struck true.</w:t>
-      </w:r>
-    </w:p>
-    <w:p>
-      <w:r>
-        <w:t>(</w:t>
-      </w:r>
-      <w:proofErr w:type="gramStart"/>
-      <w:r>
-        <w:t>crunch</w:t>
-      </w:r>
-      <w:proofErr w:type="gramEnd"/>
-      <w:r>
-        <w:t>)</w:t>
-      </w:r>
-    </w:p>
-    <w:p>
-      <w:r>
-        <w:lastRenderedPageBreak/>
-        <w:t>&lt;</w:t>
-      </w:r>
-      <w:proofErr w:type="gramStart"/>
-      <w:r>
-        <w:t>scene</w:t>
-      </w:r>
-      <w:proofErr w:type="gramEnd"/>
-      <w:r>
-        <w:t xml:space="preserve"> turns black and red&gt;</w:t>
-      </w:r>
-    </w:p>
-    <w:p>
-      <w:r>
-        <w:t>Eh?</w:t>
-      </w:r>
-    </w:p>
-    <w:p>
-      <w:r>
-        <w:t>What was this?</w:t>
-      </w:r>
-    </w:p>
-    <w:p>
-      <w:r>
-        <w:t>(</w:t>
-      </w:r>
-      <w:proofErr w:type="gramStart"/>
-      <w:r>
-        <w:t>tearing</w:t>
-      </w:r>
-      <w:proofErr w:type="gramEnd"/>
-      <w:r>
-        <w:t xml:space="preserve"> sounds)</w:t>
-      </w:r>
-    </w:p>
-    <w:p>
-      <w:r>
-        <w:t>Ah.</w:t>
-      </w:r>
-    </w:p>
-    <w:p>
-      <w:r>
-        <w:t>It hurt.</w:t>
-      </w:r>
-    </w:p>
-    <w:p>
-      <w:r>
-        <w:t>It hurt so m-</w:t>
-      </w:r>
-    </w:p>
-    <w:p>
-      <w:r>
-        <w:t>(</w:t>
-      </w:r>
-      <w:proofErr w:type="gramStart"/>
-      <w:r>
-        <w:t>blood</w:t>
-      </w:r>
-      <w:proofErr w:type="gramEnd"/>
-      <w:r>
-        <w:t xml:space="preserve"> spraying sounds)</w:t>
-      </w:r>
-    </w:p>
-    <w:p>
-      <w:r>
-        <w:t>Baddie 1: “Ah. Messed up.”</w:t>
-      </w:r>
-    </w:p>
-    <w:p>
-      <w:r>
         <w:t>Baddie 1: “Shouldn’t have rushed it.”</w:t>
       </w:r>
     </w:p>
@@ -2702,17 +3522,32 @@
     </w:p>
     <w:p>
       <w:r>
-        <w:t>The trains slows down, inertia causing my body to lean forward. In this day and age, speed and silence could be had in the same package, and the interior of the train was devoid of any engine noises.</w:t>
-      </w:r>
-    </w:p>
-    <w:p>
-      <w:r>
-        <w:t>Outside the window, I could see the full moon, shining resplendently over the darkened cityscape. The sea was still out of sight, but that was fine. There would be plenty of time to view it later.</w:t>
-      </w:r>
-    </w:p>
-    <w:p>
-      <w:r>
-        <w:t xml:space="preserve">An artificial voice resounds through the carriage full of sleeping passengers. The stop is </w:t>
+        <w:t>Th</w:t>
+      </w:r>
+      <w:r>
+        <w:t>e trains slowed</w:t>
+      </w:r>
+      <w:r>
+        <w:t xml:space="preserve"> down, inertia causing my body to lean forward. In this day and age, speed and silence could be had in the same package, and the interior of the train was devoid of any engine noises.</w:t>
+      </w:r>
+    </w:p>
+    <w:p>
+      <w:r>
+        <w:t xml:space="preserve">Outside the window, I could see the full moon, shining </w:t>
+      </w:r>
+      <w:r>
+        <w:t>brilliantly</w:t>
+      </w:r>
+      <w:r>
+        <w:t xml:space="preserve"> over the darkened cityscape. The sea was still out of sight, but that was fine. There would be plenty of time to view it later.</w:t>
+      </w:r>
+    </w:p>
+    <w:p>
+      <w:r>
+        <w:t>An artificial voice resounded</w:t>
+      </w:r>
+      <w:r>
+        <w:t xml:space="preserve"> through the carriage full of sleeping passengers. The stop is </w:t>
       </w:r>
       <w:proofErr w:type="spellStart"/>
       <w:r>
@@ -2720,18 +3555,32 @@
       </w:r>
       <w:proofErr w:type="spellEnd"/>
       <w:r>
-        <w:t>, Shimane prefecture. The time is 11:52PM. They will be here for five minutes.</w:t>
-      </w:r>
-    </w:p>
-    <w:p>
-      <w:r>
-        <w:t>The seats of business class was comfortable, and there would be no one waiting outside the station to pick me up.</w:t>
-      </w:r>
-    </w:p>
-    <w:p>
-      <w:r>
-        <w:t>MC-kun: “I still have time.”</w:t>
-      </w:r>
+        <w:t xml:space="preserve">, Shimane prefecture. The time is 11:52PM. </w:t>
+      </w:r>
+      <w:r>
+        <w:t>The train will be stopped for five minutes</w:t>
+      </w:r>
+      <w:r>
+        <w:t>.</w:t>
+      </w:r>
+    </w:p>
+    <w:p>
+      <w:r>
+        <w:t>The business class seats were</w:t>
+      </w:r>
+      <w:r>
+        <w:t xml:space="preserve"> comfortable, and there would be no one waiting outside the station to pick me up.</w:t>
+      </w:r>
+    </w:p>
+    <w:p>
+      <w:r>
+        <w:t>Kohaku</w:t>
+      </w:r>
+      <w:r>
+        <w:t>: “I still have time.”</w:t>
+      </w:r>
+      <w:bookmarkStart w:id="0" w:name="_GoBack"/>
+      <w:bookmarkEnd w:id="0"/>
     </w:p>
     <w:p>
       <w:r>
@@ -3440,7 +4289,7 @@
 </file>
 
 <file path=customXml/itemProps1.xml><?xml version="1.0" encoding="utf-8"?>
-<ds:datastoreItem xmlns:ds="http://schemas.openxmlformats.org/officeDocument/2006/customXml" ds:itemID="{EB8E9C1C-7ED7-4A4D-B419-02E9FB8076CC}">
+<ds:datastoreItem xmlns:ds="http://schemas.openxmlformats.org/officeDocument/2006/customXml" ds:itemID="{EE33F532-5507-489F-9437-305D0DD7DB52}">
   <ds:schemaRefs>
     <ds:schemaRef ds:uri="http://schemas.openxmlformats.org/officeDocument/2006/bibliography"/>
   </ds:schemaRefs>

</xml_diff>